<commit_message>
updated documentation chapter 1 justification
</commit_message>
<xml_diff>
--- a/Documentation/2.2 IT PROJECT DOCUMENTATION updated.docx
+++ b/Documentation/2.2 IT PROJECT DOCUMENTATION updated.docx
@@ -61,8 +61,6 @@
           </wp:inline>
         </w:drawing>
       </w:r>
-      <w:bookmarkStart w:id="0" w:name="_GoBack"/>
-      <w:bookmarkEnd w:id="0"/>
     </w:p>
     <w:p>
       <w:pPr>
@@ -136,8 +134,8 @@
           <w:color w:val="auto"/>
         </w:rPr>
       </w:pPr>
-      <w:bookmarkStart w:id="1" w:name="_Toc81039337"/>
-      <w:bookmarkStart w:id="2" w:name="_Toc83402480"/>
+      <w:bookmarkStart w:id="0" w:name="_Toc81039337"/>
+      <w:bookmarkStart w:id="1" w:name="_Toc84497072"/>
       <w:r>
         <w:rPr>
           <w:rFonts w:ascii="Times New Roman" w:hAnsi="Times New Roman" w:cs="Times New Roman"/>
@@ -146,8 +144,8 @@
         </w:rPr>
         <w:t>THE E-BURSARY SYSTEM</w:t>
       </w:r>
+      <w:bookmarkEnd w:id="0"/>
       <w:bookmarkEnd w:id="1"/>
-      <w:bookmarkEnd w:id="2"/>
     </w:p>
     <w:p>
       <w:pPr>
@@ -292,10 +290,10 @@
           <w:color w:val="auto"/>
         </w:rPr>
       </w:pPr>
-      <w:bookmarkStart w:id="3" w:name="_Toc322699680"/>
-      <w:bookmarkStart w:id="4" w:name="_Toc432332909"/>
-      <w:bookmarkStart w:id="5" w:name="_Toc79707223"/>
-      <w:bookmarkStart w:id="6" w:name="_Toc81039338"/>
+      <w:bookmarkStart w:id="2" w:name="_Toc322699680"/>
+      <w:bookmarkStart w:id="3" w:name="_Toc432332909"/>
+      <w:bookmarkStart w:id="4" w:name="_Toc79707223"/>
+      <w:bookmarkStart w:id="5" w:name="_Toc81039338"/>
       <w:r>
         <w:rPr>
           <w:rFonts w:ascii="Times New Roman" w:hAnsi="Times New Roman" w:cs="Times New Roman"/>
@@ -303,7 +301,7 @@
           <w:sz w:val="28"/>
           <w:szCs w:val="28"/>
         </w:rPr>
-        <w:t>OCTOBER, 2022</w:t>
+        <w:t>OCTOBER, 2021</w:t>
       </w:r>
       <w:r>
         <w:rPr>
@@ -324,7 +322,7 @@
           <w:color w:val="auto"/>
         </w:rPr>
       </w:pPr>
-      <w:bookmarkStart w:id="7" w:name="_Toc83402481"/>
+      <w:bookmarkStart w:id="6" w:name="_Toc84497073"/>
       <w:r>
         <w:rPr>
           <w:rStyle w:val="Heading1Char"/>
@@ -335,11 +333,11 @@
         <w:lastRenderedPageBreak/>
         <w:t>DECLARATION</w:t>
       </w:r>
+      <w:bookmarkEnd w:id="2"/>
       <w:bookmarkEnd w:id="3"/>
       <w:bookmarkEnd w:id="4"/>
       <w:bookmarkEnd w:id="5"/>
       <w:bookmarkEnd w:id="6"/>
-      <w:bookmarkEnd w:id="7"/>
     </w:p>
     <w:p>
       <w:pPr>
@@ -1027,10 +1025,10 @@
           <w:color w:val="auto"/>
         </w:rPr>
       </w:pPr>
-      <w:bookmarkStart w:id="8" w:name="_Toc322699681"/>
-      <w:bookmarkStart w:id="9" w:name="_Toc432332910"/>
-      <w:bookmarkStart w:id="10" w:name="_Toc79707224"/>
-      <w:bookmarkStart w:id="11" w:name="_Toc81039339"/>
+      <w:bookmarkStart w:id="7" w:name="_Toc322699681"/>
+      <w:bookmarkStart w:id="8" w:name="_Toc432332910"/>
+      <w:bookmarkStart w:id="9" w:name="_Toc79707224"/>
+      <w:bookmarkStart w:id="10" w:name="_Toc81039339"/>
       <w:r>
         <w:rPr>
           <w:rStyle w:val="Heading1Char"/>
@@ -1053,7 +1051,7 @@
           <w:color w:val="auto"/>
         </w:rPr>
       </w:pPr>
-      <w:bookmarkStart w:id="12" w:name="_Toc83402482"/>
+      <w:bookmarkStart w:id="11" w:name="_Toc84497074"/>
       <w:r>
         <w:rPr>
           <w:rStyle w:val="Heading1Char"/>
@@ -1064,11 +1062,11 @@
         <w:lastRenderedPageBreak/>
         <w:t>ABSTRACT</w:t>
       </w:r>
+      <w:bookmarkEnd w:id="7"/>
       <w:bookmarkEnd w:id="8"/>
       <w:bookmarkEnd w:id="9"/>
       <w:bookmarkEnd w:id="10"/>
       <w:bookmarkEnd w:id="11"/>
-      <w:bookmarkEnd w:id="12"/>
     </w:p>
     <w:p>
       <w:pPr>
@@ -1422,9 +1420,9 @@
           <w:color w:val="auto"/>
         </w:rPr>
       </w:pPr>
-      <w:bookmarkStart w:id="13" w:name="_Toc79707225"/>
-      <w:bookmarkStart w:id="14" w:name="_Toc81039340"/>
-      <w:bookmarkStart w:id="15" w:name="_Toc83402483"/>
+      <w:bookmarkStart w:id="12" w:name="_Toc79707225"/>
+      <w:bookmarkStart w:id="13" w:name="_Toc81039340"/>
+      <w:bookmarkStart w:id="14" w:name="_Toc84497075"/>
       <w:r>
         <w:rPr>
           <w:rFonts w:ascii="Times New Roman" w:hAnsi="Times New Roman" w:cs="Times New Roman"/>
@@ -1434,9 +1432,9 @@
         <w:lastRenderedPageBreak/>
         <w:t>ACKNOWLEDGEMENT</w:t>
       </w:r>
+      <w:bookmarkEnd w:id="12"/>
       <w:bookmarkEnd w:id="13"/>
       <w:bookmarkEnd w:id="14"/>
-      <w:bookmarkEnd w:id="15"/>
     </w:p>
     <w:p>
       <w:pPr>
@@ -1519,7 +1517,7 @@
           <w:color w:val="auto"/>
         </w:rPr>
       </w:pPr>
-      <w:bookmarkStart w:id="16" w:name="_Toc83402484"/>
+      <w:bookmarkStart w:id="15" w:name="_Toc84497076"/>
       <w:r>
         <w:rPr>
           <w:rFonts w:ascii="Times New Roman" w:hAnsi="Times New Roman" w:cs="Times New Roman"/>
@@ -1529,7 +1527,7 @@
         <w:lastRenderedPageBreak/>
         <w:t>TABLE OF CONTENTS</w:t>
       </w:r>
-      <w:bookmarkEnd w:id="16"/>
+      <w:bookmarkEnd w:id="15"/>
     </w:p>
     <w:sdt>
       <w:sdtPr>
@@ -1586,7 +1584,7 @@
             </w:rPr>
             <w:fldChar w:fldCharType="separate"/>
           </w:r>
-          <w:hyperlink w:anchor="_Toc83402480" w:history="1">
+          <w:hyperlink w:anchor="_Toc84497072" w:history="1">
             <w:r>
               <w:rPr>
                 <w:rStyle w:val="Hyperlink"/>
@@ -1615,7 +1613,7 @@
                 <w:noProof/>
                 <w:webHidden/>
               </w:rPr>
-              <w:instrText xml:space="preserve"> PAGEREF _Toc83402480 \h </w:instrText>
+              <w:instrText xml:space="preserve"> PAGEREF _Toc84497072 \h </w:instrText>
             </w:r>
             <w:r>
               <w:rPr>
@@ -1654,7 +1652,7 @@
               <w:noProof/>
             </w:rPr>
           </w:pPr>
-          <w:hyperlink w:anchor="_Toc83402481" w:history="1">
+          <w:hyperlink w:anchor="_Toc84497073" w:history="1">
             <w:r>
               <w:rPr>
                 <w:rStyle w:val="Hyperlink"/>
@@ -1683,7 +1681,7 @@
                 <w:noProof/>
                 <w:webHidden/>
               </w:rPr>
-              <w:instrText xml:space="preserve"> PAGEREF _Toc83402481 \h </w:instrText>
+              <w:instrText xml:space="preserve"> PAGEREF _Toc84497073 \h </w:instrText>
             </w:r>
             <w:r>
               <w:rPr>
@@ -1703,7 +1701,7 @@
                 <w:noProof/>
                 <w:webHidden/>
               </w:rPr>
-              <w:t>iii</w:t>
+              <w:t>ii</w:t>
             </w:r>
             <w:r>
               <w:rPr>
@@ -1722,7 +1720,7 @@
               <w:noProof/>
             </w:rPr>
           </w:pPr>
-          <w:hyperlink w:anchor="_Toc83402482" w:history="1">
+          <w:hyperlink w:anchor="_Toc84497074" w:history="1">
             <w:r>
               <w:rPr>
                 <w:rStyle w:val="Hyperlink"/>
@@ -1751,7 +1749,7 @@
                 <w:noProof/>
                 <w:webHidden/>
               </w:rPr>
-              <w:instrText xml:space="preserve"> PAGEREF _Toc83402482 \h </w:instrText>
+              <w:instrText xml:space="preserve"> PAGEREF _Toc84497074 \h </w:instrText>
             </w:r>
             <w:r>
               <w:rPr>
@@ -1771,7 +1769,7 @@
                 <w:noProof/>
                 <w:webHidden/>
               </w:rPr>
-              <w:t>iv</w:t>
+              <w:t>iii</w:t>
             </w:r>
             <w:r>
               <w:rPr>
@@ -1790,7 +1788,7 @@
               <w:noProof/>
             </w:rPr>
           </w:pPr>
-          <w:hyperlink w:anchor="_Toc83402483" w:history="1">
+          <w:hyperlink w:anchor="_Toc84497075" w:history="1">
             <w:r>
               <w:rPr>
                 <w:rStyle w:val="Hyperlink"/>
@@ -1819,7 +1817,7 @@
                 <w:noProof/>
                 <w:webHidden/>
               </w:rPr>
-              <w:instrText xml:space="preserve"> PAGEREF _Toc83402483 \h </w:instrText>
+              <w:instrText xml:space="preserve"> PAGEREF _Toc84497075 \h </w:instrText>
             </w:r>
             <w:r>
               <w:rPr>
@@ -1839,7 +1837,7 @@
                 <w:noProof/>
                 <w:webHidden/>
               </w:rPr>
-              <w:t>v</w:t>
+              <w:t>iv</w:t>
             </w:r>
             <w:r>
               <w:rPr>
@@ -1858,7 +1856,7 @@
               <w:noProof/>
             </w:rPr>
           </w:pPr>
-          <w:hyperlink w:anchor="_Toc83402484" w:history="1">
+          <w:hyperlink w:anchor="_Toc84497076" w:history="1">
             <w:r>
               <w:rPr>
                 <w:rStyle w:val="Hyperlink"/>
@@ -1887,7 +1885,7 @@
                 <w:noProof/>
                 <w:webHidden/>
               </w:rPr>
-              <w:instrText xml:space="preserve"> PAGEREF _Toc83402484 \h </w:instrText>
+              <w:instrText xml:space="preserve"> PAGEREF _Toc84497076 \h </w:instrText>
             </w:r>
             <w:r>
               <w:rPr>
@@ -1907,7 +1905,7 @@
                 <w:noProof/>
                 <w:webHidden/>
               </w:rPr>
-              <w:t>vi</w:t>
+              <w:t>v</w:t>
             </w:r>
             <w:r>
               <w:rPr>
@@ -1926,7 +1924,7 @@
               <w:noProof/>
             </w:rPr>
           </w:pPr>
-          <w:hyperlink w:anchor="_Toc83402485" w:history="1">
+          <w:hyperlink w:anchor="_Toc84497077" w:history="1">
             <w:r>
               <w:rPr>
                 <w:rStyle w:val="Hyperlink"/>
@@ -1955,7 +1953,7 @@
                 <w:noProof/>
                 <w:webHidden/>
               </w:rPr>
-              <w:instrText xml:space="preserve"> PAGEREF _Toc83402485 \h </w:instrText>
+              <w:instrText xml:space="preserve"> PAGEREF _Toc84497077 \h </w:instrText>
             </w:r>
             <w:r>
               <w:rPr>
@@ -1975,7 +1973,7 @@
                 <w:noProof/>
                 <w:webHidden/>
               </w:rPr>
-              <w:t>viii</w:t>
+              <w:t>vii</w:t>
             </w:r>
             <w:r>
               <w:rPr>
@@ -1994,7 +1992,7 @@
               <w:noProof/>
             </w:rPr>
           </w:pPr>
-          <w:hyperlink w:anchor="_Toc83402486" w:history="1">
+          <w:hyperlink w:anchor="_Toc84497078" w:history="1">
             <w:r>
               <w:rPr>
                 <w:rStyle w:val="Hyperlink"/>
@@ -2023,7 +2021,7 @@
                 <w:noProof/>
                 <w:webHidden/>
               </w:rPr>
-              <w:instrText xml:space="preserve"> PAGEREF _Toc83402486 \h </w:instrText>
+              <w:instrText xml:space="preserve"> PAGEREF _Toc84497078 \h </w:instrText>
             </w:r>
             <w:r>
               <w:rPr>
@@ -2043,7 +2041,7 @@
                 <w:noProof/>
                 <w:webHidden/>
               </w:rPr>
-              <w:t>ix</w:t>
+              <w:t>viii</w:t>
             </w:r>
             <w:r>
               <w:rPr>
@@ -2062,7 +2060,7 @@
               <w:noProof/>
             </w:rPr>
           </w:pPr>
-          <w:hyperlink w:anchor="_Toc83402487" w:history="1">
+          <w:hyperlink w:anchor="_Toc84497079" w:history="1">
             <w:r>
               <w:rPr>
                 <w:rStyle w:val="Hyperlink"/>
@@ -2091,7 +2089,7 @@
                 <w:noProof/>
                 <w:webHidden/>
               </w:rPr>
-              <w:instrText xml:space="preserve"> PAGEREF _Toc83402487 \h </w:instrText>
+              <w:instrText xml:space="preserve"> PAGEREF _Toc84497079 \h </w:instrText>
             </w:r>
             <w:r>
               <w:rPr>
@@ -2133,7 +2131,7 @@
               <w:noProof/>
             </w:rPr>
           </w:pPr>
-          <w:hyperlink w:anchor="_Toc83402488" w:history="1">
+          <w:hyperlink w:anchor="_Toc84497080" w:history="1">
             <w:r>
               <w:rPr>
                 <w:rStyle w:val="Hyperlink"/>
@@ -2162,7 +2160,7 @@
                 <w:noProof/>
                 <w:webHidden/>
               </w:rPr>
-              <w:instrText xml:space="preserve"> PAGEREF _Toc83402488 \h </w:instrText>
+              <w:instrText xml:space="preserve"> PAGEREF _Toc84497080 \h </w:instrText>
             </w:r>
             <w:r>
               <w:rPr>
@@ -2204,7 +2202,7 @@
               <w:noProof/>
             </w:rPr>
           </w:pPr>
-          <w:hyperlink w:anchor="_Toc83402489" w:history="1">
+          <w:hyperlink w:anchor="_Toc84497081" w:history="1">
             <w:r>
               <w:rPr>
                 <w:rStyle w:val="Hyperlink"/>
@@ -2233,7 +2231,7 @@
                 <w:noProof/>
                 <w:webHidden/>
               </w:rPr>
-              <w:instrText xml:space="preserve"> PAGEREF _Toc83402489 \h </w:instrText>
+              <w:instrText xml:space="preserve"> PAGEREF _Toc84497081 \h </w:instrText>
             </w:r>
             <w:r>
               <w:rPr>
@@ -2275,7 +2273,7 @@
               <w:noProof/>
             </w:rPr>
           </w:pPr>
-          <w:hyperlink w:anchor="_Toc83402490" w:history="1">
+          <w:hyperlink w:anchor="_Toc84497082" w:history="1">
             <w:r>
               <w:rPr>
                 <w:rStyle w:val="Hyperlink"/>
@@ -2304,7 +2302,7 @@
                 <w:noProof/>
                 <w:webHidden/>
               </w:rPr>
-              <w:instrText xml:space="preserve"> PAGEREF _Toc83402490 \h </w:instrText>
+              <w:instrText xml:space="preserve"> PAGEREF _Toc84497082 \h </w:instrText>
             </w:r>
             <w:r>
               <w:rPr>
@@ -2346,7 +2344,7 @@
               <w:noProof/>
             </w:rPr>
           </w:pPr>
-          <w:hyperlink w:anchor="_Toc83402491" w:history="1">
+          <w:hyperlink w:anchor="_Toc84497083" w:history="1">
             <w:r>
               <w:rPr>
                 <w:rStyle w:val="Hyperlink"/>
@@ -2375,7 +2373,7 @@
                 <w:noProof/>
                 <w:webHidden/>
               </w:rPr>
-              <w:instrText xml:space="preserve"> PAGEREF _Toc83402491 \h </w:instrText>
+              <w:instrText xml:space="preserve"> PAGEREF _Toc84497083 \h </w:instrText>
             </w:r>
             <w:r>
               <w:rPr>
@@ -2417,7 +2415,7 @@
               <w:noProof/>
             </w:rPr>
           </w:pPr>
-          <w:hyperlink w:anchor="_Toc83402492" w:history="1">
+          <w:hyperlink w:anchor="_Toc84497084" w:history="1">
             <w:r>
               <w:rPr>
                 <w:rStyle w:val="Hyperlink"/>
@@ -2425,7 +2423,25 @@
                 <w:b/>
                 <w:noProof/>
               </w:rPr>
-              <w:t>1.5 Significance</w:t>
+              <w:t>1.5 Justifi</w:t>
+            </w:r>
+            <w:r>
+              <w:rPr>
+                <w:rStyle w:val="Hyperlink"/>
+                <w:rFonts w:ascii="Times New Roman" w:hAnsi="Times New Roman" w:cs="Times New Roman"/>
+                <w:b/>
+                <w:noProof/>
+              </w:rPr>
+              <w:t>c</w:t>
+            </w:r>
+            <w:r>
+              <w:rPr>
+                <w:rStyle w:val="Hyperlink"/>
+                <w:rFonts w:ascii="Times New Roman" w:hAnsi="Times New Roman" w:cs="Times New Roman"/>
+                <w:b/>
+                <w:noProof/>
+              </w:rPr>
+              <w:t>ation</w:t>
             </w:r>
             <w:r>
               <w:rPr>
@@ -2446,7 +2462,7 @@
                 <w:noProof/>
                 <w:webHidden/>
               </w:rPr>
-              <w:instrText xml:space="preserve"> PAGEREF _Toc83402492 \h </w:instrText>
+              <w:instrText xml:space="preserve"> PAGEREF _Toc84497084 \h </w:instrText>
             </w:r>
             <w:r>
               <w:rPr>
@@ -2488,7 +2504,7 @@
               <w:noProof/>
             </w:rPr>
           </w:pPr>
-          <w:hyperlink w:anchor="_Toc83402493" w:history="1">
+          <w:hyperlink w:anchor="_Toc84497085" w:history="1">
             <w:r>
               <w:rPr>
                 <w:rStyle w:val="Hyperlink"/>
@@ -2517,7 +2533,7 @@
                 <w:noProof/>
                 <w:webHidden/>
               </w:rPr>
-              <w:instrText xml:space="preserve"> PAGEREF _Toc83402493 \h </w:instrText>
+              <w:instrText xml:space="preserve"> PAGEREF _Toc84497085 \h </w:instrText>
             </w:r>
             <w:r>
               <w:rPr>
@@ -2559,7 +2575,7 @@
               <w:noProof/>
             </w:rPr>
           </w:pPr>
-          <w:hyperlink w:anchor="_Toc83402494" w:history="1">
+          <w:hyperlink w:anchor="_Toc84497086" w:history="1">
             <w:r>
               <w:rPr>
                 <w:rStyle w:val="Hyperlink"/>
@@ -2588,7 +2604,7 @@
                 <w:noProof/>
                 <w:webHidden/>
               </w:rPr>
-              <w:instrText xml:space="preserve"> PAGEREF _Toc83402494 \h </w:instrText>
+              <w:instrText xml:space="preserve"> PAGEREF _Toc84497086 \h </w:instrText>
             </w:r>
             <w:r>
               <w:rPr>
@@ -2630,7 +2646,7 @@
               <w:noProof/>
             </w:rPr>
           </w:pPr>
-          <w:hyperlink w:anchor="_Toc83402495" w:history="1">
+          <w:hyperlink w:anchor="_Toc84497087" w:history="1">
             <w:r>
               <w:rPr>
                 <w:rStyle w:val="Hyperlink"/>
@@ -2659,7 +2675,7 @@
                 <w:noProof/>
                 <w:webHidden/>
               </w:rPr>
-              <w:instrText xml:space="preserve"> PAGEREF _Toc83402495 \h </w:instrText>
+              <w:instrText xml:space="preserve"> PAGEREF _Toc84497087 \h </w:instrText>
             </w:r>
             <w:r>
               <w:rPr>
@@ -2698,7 +2714,7 @@
               <w:noProof/>
             </w:rPr>
           </w:pPr>
-          <w:hyperlink w:anchor="_Toc83402496" w:history="1">
+          <w:hyperlink w:anchor="_Toc84497088" w:history="1">
             <w:r>
               <w:rPr>
                 <w:rStyle w:val="Hyperlink"/>
@@ -2727,7 +2743,7 @@
                 <w:noProof/>
                 <w:webHidden/>
               </w:rPr>
-              <w:instrText xml:space="preserve"> PAGEREF _Toc83402496 \h </w:instrText>
+              <w:instrText xml:space="preserve"> PAGEREF _Toc84497088 \h </w:instrText>
             </w:r>
             <w:r>
               <w:rPr>
@@ -2747,7 +2763,7 @@
                 <w:noProof/>
                 <w:webHidden/>
               </w:rPr>
-              <w:t>4</w:t>
+              <w:t>5</w:t>
             </w:r>
             <w:r>
               <w:rPr>
@@ -2769,7 +2785,7 @@
               <w:noProof/>
             </w:rPr>
           </w:pPr>
-          <w:hyperlink w:anchor="_Toc83402497" w:history="1">
+          <w:hyperlink w:anchor="_Toc84497089" w:history="1">
             <w:r>
               <w:rPr>
                 <w:rStyle w:val="Hyperlink"/>
@@ -2798,7 +2814,7 @@
                 <w:noProof/>
                 <w:webHidden/>
               </w:rPr>
-              <w:instrText xml:space="preserve"> PAGEREF _Toc83402497 \h </w:instrText>
+              <w:instrText xml:space="preserve"> PAGEREF _Toc84497089 \h </w:instrText>
             </w:r>
             <w:r>
               <w:rPr>
@@ -2818,7 +2834,7 @@
                 <w:noProof/>
                 <w:webHidden/>
               </w:rPr>
-              <w:t>4</w:t>
+              <w:t>5</w:t>
             </w:r>
             <w:r>
               <w:rPr>
@@ -2840,7 +2856,7 @@
               <w:noProof/>
             </w:rPr>
           </w:pPr>
-          <w:hyperlink w:anchor="_Toc83402498" w:history="1">
+          <w:hyperlink w:anchor="_Toc84497090" w:history="1">
             <w:r>
               <w:rPr>
                 <w:rStyle w:val="Hyperlink"/>
@@ -2869,7 +2885,7 @@
                 <w:noProof/>
                 <w:webHidden/>
               </w:rPr>
-              <w:instrText xml:space="preserve"> PAGEREF _Toc83402498 \h </w:instrText>
+              <w:instrText xml:space="preserve"> PAGEREF _Toc84497090 \h </w:instrText>
             </w:r>
             <w:r>
               <w:rPr>
@@ -2889,7 +2905,7 @@
                 <w:noProof/>
                 <w:webHidden/>
               </w:rPr>
-              <w:t>4</w:t>
+              <w:t>5</w:t>
             </w:r>
             <w:r>
               <w:rPr>
@@ -2911,7 +2927,7 @@
               <w:noProof/>
             </w:rPr>
           </w:pPr>
-          <w:hyperlink w:anchor="_Toc83402499" w:history="1">
+          <w:hyperlink w:anchor="_Toc84497091" w:history="1">
             <w:r>
               <w:rPr>
                 <w:rStyle w:val="Hyperlink"/>
@@ -2940,7 +2956,7 @@
                 <w:noProof/>
                 <w:webHidden/>
               </w:rPr>
-              <w:instrText xml:space="preserve"> PAGEREF _Toc83402499 \h </w:instrText>
+              <w:instrText xml:space="preserve"> PAGEREF _Toc84497091 \h </w:instrText>
             </w:r>
             <w:r>
               <w:rPr>
@@ -2960,7 +2976,7 @@
                 <w:noProof/>
                 <w:webHidden/>
               </w:rPr>
-              <w:t>5</w:t>
+              <w:t>6</w:t>
             </w:r>
             <w:r>
               <w:rPr>
@@ -2982,7 +2998,7 @@
               <w:noProof/>
             </w:rPr>
           </w:pPr>
-          <w:hyperlink w:anchor="_Toc83402500" w:history="1">
+          <w:hyperlink w:anchor="_Toc84497092" w:history="1">
             <w:r>
               <w:rPr>
                 <w:rStyle w:val="Hyperlink"/>
@@ -3011,7 +3027,7 @@
                 <w:noProof/>
                 <w:webHidden/>
               </w:rPr>
-              <w:instrText xml:space="preserve"> PAGEREF _Toc83402500 \h </w:instrText>
+              <w:instrText xml:space="preserve"> PAGEREF _Toc84497092 \h </w:instrText>
             </w:r>
             <w:r>
               <w:rPr>
@@ -3031,7 +3047,7 @@
                 <w:noProof/>
                 <w:webHidden/>
               </w:rPr>
-              <w:t>5</w:t>
+              <w:t>6</w:t>
             </w:r>
             <w:r>
               <w:rPr>
@@ -3053,7 +3069,7 @@
               <w:noProof/>
             </w:rPr>
           </w:pPr>
-          <w:hyperlink w:anchor="_Toc83402501" w:history="1">
+          <w:hyperlink w:anchor="_Toc84497093" w:history="1">
             <w:r>
               <w:rPr>
                 <w:rStyle w:val="Hyperlink"/>
@@ -3082,7 +3098,7 @@
                 <w:noProof/>
                 <w:webHidden/>
               </w:rPr>
-              <w:instrText xml:space="preserve"> PAGEREF _Toc83402501 \h </w:instrText>
+              <w:instrText xml:space="preserve"> PAGEREF _Toc84497093 \h </w:instrText>
             </w:r>
             <w:r>
               <w:rPr>
@@ -3102,7 +3118,7 @@
                 <w:noProof/>
                 <w:webHidden/>
               </w:rPr>
-              <w:t>6</w:t>
+              <w:t>7</w:t>
             </w:r>
             <w:r>
               <w:rPr>
@@ -3124,7 +3140,7 @@
               <w:noProof/>
             </w:rPr>
           </w:pPr>
-          <w:hyperlink w:anchor="_Toc83402502" w:history="1">
+          <w:hyperlink w:anchor="_Toc84497094" w:history="1">
             <w:r>
               <w:rPr>
                 <w:rStyle w:val="Hyperlink"/>
@@ -3153,7 +3169,7 @@
                 <w:noProof/>
                 <w:webHidden/>
               </w:rPr>
-              <w:instrText xml:space="preserve"> PAGEREF _Toc83402502 \h </w:instrText>
+              <w:instrText xml:space="preserve"> PAGEREF _Toc84497094 \h </w:instrText>
             </w:r>
             <w:r>
               <w:rPr>
@@ -3173,7 +3189,7 @@
                 <w:noProof/>
                 <w:webHidden/>
               </w:rPr>
-              <w:t>6</w:t>
+              <w:t>7</w:t>
             </w:r>
             <w:r>
               <w:rPr>
@@ -3195,7 +3211,7 @@
               <w:noProof/>
             </w:rPr>
           </w:pPr>
-          <w:hyperlink w:anchor="_Toc83402503" w:history="1">
+          <w:hyperlink w:anchor="_Toc84497095" w:history="1">
             <w:r>
               <w:rPr>
                 <w:rStyle w:val="Hyperlink"/>
@@ -3224,7 +3240,7 @@
                 <w:noProof/>
                 <w:webHidden/>
               </w:rPr>
-              <w:instrText xml:space="preserve"> PAGEREF _Toc83402503 \h </w:instrText>
+              <w:instrText xml:space="preserve"> PAGEREF _Toc84497095 \h </w:instrText>
             </w:r>
             <w:r>
               <w:rPr>
@@ -3244,7 +3260,7 @@
                 <w:noProof/>
                 <w:webHidden/>
               </w:rPr>
-              <w:t>7</w:t>
+              <w:t>8</w:t>
             </w:r>
             <w:r>
               <w:rPr>
@@ -3266,7 +3282,7 @@
               <w:noProof/>
             </w:rPr>
           </w:pPr>
-          <w:hyperlink w:anchor="_Toc83402504" w:history="1">
+          <w:hyperlink w:anchor="_Toc84497096" w:history="1">
             <w:r>
               <w:rPr>
                 <w:rStyle w:val="Hyperlink"/>
@@ -3295,7 +3311,7 @@
                 <w:noProof/>
                 <w:webHidden/>
               </w:rPr>
-              <w:instrText xml:space="preserve"> PAGEREF _Toc83402504 \h </w:instrText>
+              <w:instrText xml:space="preserve"> PAGEREF _Toc84497096 \h </w:instrText>
             </w:r>
             <w:r>
               <w:rPr>
@@ -3315,7 +3331,7 @@
                 <w:noProof/>
                 <w:webHidden/>
               </w:rPr>
-              <w:t>7</w:t>
+              <w:t>8</w:t>
             </w:r>
             <w:r>
               <w:rPr>
@@ -3334,7 +3350,7 @@
               <w:noProof/>
             </w:rPr>
           </w:pPr>
-          <w:hyperlink w:anchor="_Toc83402505" w:history="1">
+          <w:hyperlink w:anchor="_Toc84497097" w:history="1">
             <w:r>
               <w:rPr>
                 <w:rStyle w:val="Hyperlink"/>
@@ -3342,7 +3358,7 @@
                 <w:b/>
                 <w:noProof/>
               </w:rPr>
-              <w:t>CHAPTER THREE:METHODOLOGY</w:t>
+              <w:t>CHAPTER THREE: METHODOLOGY</w:t>
             </w:r>
             <w:r>
               <w:rPr>
@@ -3363,7 +3379,7 @@
                 <w:noProof/>
                 <w:webHidden/>
               </w:rPr>
-              <w:instrText xml:space="preserve"> PAGEREF _Toc83402505 \h </w:instrText>
+              <w:instrText xml:space="preserve"> PAGEREF _Toc84497097 \h </w:instrText>
             </w:r>
             <w:r>
               <w:rPr>
@@ -3383,7 +3399,7 @@
                 <w:noProof/>
                 <w:webHidden/>
               </w:rPr>
-              <w:t>8</w:t>
+              <w:t>9</w:t>
             </w:r>
             <w:r>
               <w:rPr>
@@ -3405,7 +3421,7 @@
               <w:noProof/>
             </w:rPr>
           </w:pPr>
-          <w:hyperlink w:anchor="_Toc83402506" w:history="1">
+          <w:hyperlink w:anchor="_Toc84497098" w:history="1">
             <w:r>
               <w:rPr>
                 <w:rStyle w:val="Hyperlink"/>
@@ -3434,7 +3450,7 @@
                 <w:noProof/>
                 <w:webHidden/>
               </w:rPr>
-              <w:instrText xml:space="preserve"> PAGEREF _Toc83402506 \h </w:instrText>
+              <w:instrText xml:space="preserve"> PAGEREF _Toc84497098 \h </w:instrText>
             </w:r>
             <w:r>
               <w:rPr>
@@ -3454,7 +3470,7 @@
                 <w:noProof/>
                 <w:webHidden/>
               </w:rPr>
-              <w:t>8</w:t>
+              <w:t>9</w:t>
             </w:r>
             <w:r>
               <w:rPr>
@@ -3476,7 +3492,7 @@
               <w:noProof/>
             </w:rPr>
           </w:pPr>
-          <w:hyperlink w:anchor="_Toc83402507" w:history="1">
+          <w:hyperlink w:anchor="_Toc84497099" w:history="1">
             <w:r>
               <w:rPr>
                 <w:rStyle w:val="Hyperlink"/>
@@ -3505,7 +3521,7 @@
                 <w:noProof/>
                 <w:webHidden/>
               </w:rPr>
-              <w:instrText xml:space="preserve"> PAGEREF _Toc83402507 \h </w:instrText>
+              <w:instrText xml:space="preserve"> PAGEREF _Toc84497099 \h </w:instrText>
             </w:r>
             <w:r>
               <w:rPr>
@@ -3525,7 +3541,7 @@
                 <w:noProof/>
                 <w:webHidden/>
               </w:rPr>
-              <w:t>8</w:t>
+              <w:t>9</w:t>
             </w:r>
             <w:r>
               <w:rPr>
@@ -3547,7 +3563,7 @@
               <w:noProof/>
             </w:rPr>
           </w:pPr>
-          <w:hyperlink w:anchor="_Toc83402508" w:history="1">
+          <w:hyperlink w:anchor="_Toc84497100" w:history="1">
             <w:r>
               <w:rPr>
                 <w:rStyle w:val="Hyperlink"/>
@@ -3576,7 +3592,7 @@
                 <w:noProof/>
                 <w:webHidden/>
               </w:rPr>
-              <w:instrText xml:space="preserve"> PAGEREF _Toc83402508 \h </w:instrText>
+              <w:instrText xml:space="preserve"> PAGEREF _Toc84497100 \h </w:instrText>
             </w:r>
             <w:r>
               <w:rPr>
@@ -3596,7 +3612,7 @@
                 <w:noProof/>
                 <w:webHidden/>
               </w:rPr>
-              <w:t>8</w:t>
+              <w:t>9</w:t>
             </w:r>
             <w:r>
               <w:rPr>
@@ -3618,7 +3634,7 @@
               <w:noProof/>
             </w:rPr>
           </w:pPr>
-          <w:hyperlink w:anchor="_Toc83402509" w:history="1">
+          <w:hyperlink w:anchor="_Toc84497101" w:history="1">
             <w:r>
               <w:rPr>
                 <w:rStyle w:val="Hyperlink"/>
@@ -3647,7 +3663,7 @@
                 <w:noProof/>
                 <w:webHidden/>
               </w:rPr>
-              <w:instrText xml:space="preserve"> PAGEREF _Toc83402509 \h </w:instrText>
+              <w:instrText xml:space="preserve"> PAGEREF _Toc84497101 \h </w:instrText>
             </w:r>
             <w:r>
               <w:rPr>
@@ -3667,7 +3683,7 @@
                 <w:noProof/>
                 <w:webHidden/>
               </w:rPr>
-              <w:t>9</w:t>
+              <w:t>10</w:t>
             </w:r>
             <w:r>
               <w:rPr>
@@ -3689,7 +3705,7 @@
               <w:noProof/>
             </w:rPr>
           </w:pPr>
-          <w:hyperlink w:anchor="_Toc83402510" w:history="1">
+          <w:hyperlink w:anchor="_Toc84497102" w:history="1">
             <w:r>
               <w:rPr>
                 <w:rStyle w:val="Hyperlink"/>
@@ -3718,7 +3734,7 @@
                 <w:noProof/>
                 <w:webHidden/>
               </w:rPr>
-              <w:instrText xml:space="preserve"> PAGEREF _Toc83402510 \h </w:instrText>
+              <w:instrText xml:space="preserve"> PAGEREF _Toc84497102 \h </w:instrText>
             </w:r>
             <w:r>
               <w:rPr>
@@ -3738,7 +3754,7 @@
                 <w:noProof/>
                 <w:webHidden/>
               </w:rPr>
-              <w:t>9</w:t>
+              <w:t>10</w:t>
             </w:r>
             <w:r>
               <w:rPr>
@@ -3760,7 +3776,7 @@
               <w:noProof/>
             </w:rPr>
           </w:pPr>
-          <w:hyperlink w:anchor="_Toc83402511" w:history="1">
+          <w:hyperlink w:anchor="_Toc84497103" w:history="1">
             <w:r>
               <w:rPr>
                 <w:rStyle w:val="Hyperlink"/>
@@ -3789,7 +3805,7 @@
                 <w:noProof/>
                 <w:webHidden/>
               </w:rPr>
-              <w:instrText xml:space="preserve"> PAGEREF _Toc83402511 \h </w:instrText>
+              <w:instrText xml:space="preserve"> PAGEREF _Toc84497103 \h </w:instrText>
             </w:r>
             <w:r>
               <w:rPr>
@@ -3809,7 +3825,7 @@
                 <w:noProof/>
                 <w:webHidden/>
               </w:rPr>
-              <w:t>9</w:t>
+              <w:t>10</w:t>
             </w:r>
             <w:r>
               <w:rPr>
@@ -3831,7 +3847,7 @@
               <w:noProof/>
             </w:rPr>
           </w:pPr>
-          <w:hyperlink w:anchor="_Toc83402512" w:history="1">
+          <w:hyperlink w:anchor="_Toc84497104" w:history="1">
             <w:r>
               <w:rPr>
                 <w:rStyle w:val="Hyperlink"/>
@@ -3860,7 +3876,7 @@
                 <w:noProof/>
                 <w:webHidden/>
               </w:rPr>
-              <w:instrText xml:space="preserve"> PAGEREF _Toc83402512 \h </w:instrText>
+              <w:instrText xml:space="preserve"> PAGEREF _Toc84497104 \h </w:instrText>
             </w:r>
             <w:r>
               <w:rPr>
@@ -3880,7 +3896,7 @@
                 <w:noProof/>
                 <w:webHidden/>
               </w:rPr>
-              <w:t>10</w:t>
+              <w:t>11</w:t>
             </w:r>
             <w:r>
               <w:rPr>
@@ -3902,7 +3918,7 @@
               <w:noProof/>
             </w:rPr>
           </w:pPr>
-          <w:hyperlink w:anchor="_Toc83402513" w:history="1">
+          <w:hyperlink w:anchor="_Toc84497105" w:history="1">
             <w:r>
               <w:rPr>
                 <w:rStyle w:val="Hyperlink"/>
@@ -3931,7 +3947,7 @@
                 <w:noProof/>
                 <w:webHidden/>
               </w:rPr>
-              <w:instrText xml:space="preserve"> PAGEREF _Toc83402513 \h </w:instrText>
+              <w:instrText xml:space="preserve"> PAGEREF _Toc84497105 \h </w:instrText>
             </w:r>
             <w:r>
               <w:rPr>
@@ -3951,7 +3967,7 @@
                 <w:noProof/>
                 <w:webHidden/>
               </w:rPr>
-              <w:t>10</w:t>
+              <w:t>11</w:t>
             </w:r>
             <w:r>
               <w:rPr>
@@ -3973,7 +3989,7 @@
               <w:noProof/>
             </w:rPr>
           </w:pPr>
-          <w:hyperlink w:anchor="_Toc83402514" w:history="1">
+          <w:hyperlink w:anchor="_Toc84497106" w:history="1">
             <w:r>
               <w:rPr>
                 <w:rStyle w:val="Hyperlink"/>
@@ -4002,7 +4018,7 @@
                 <w:noProof/>
                 <w:webHidden/>
               </w:rPr>
-              <w:instrText xml:space="preserve"> PAGEREF _Toc83402514 \h </w:instrText>
+              <w:instrText xml:space="preserve"> PAGEREF _Toc84497106 \h </w:instrText>
             </w:r>
             <w:r>
               <w:rPr>
@@ -4022,7 +4038,7 @@
                 <w:noProof/>
                 <w:webHidden/>
               </w:rPr>
-              <w:t>11</w:t>
+              <w:t>12</w:t>
             </w:r>
             <w:r>
               <w:rPr>
@@ -4044,7 +4060,7 @@
               <w:noProof/>
             </w:rPr>
           </w:pPr>
-          <w:hyperlink w:anchor="_Toc83402515" w:history="1">
+          <w:hyperlink w:anchor="_Toc84497107" w:history="1">
             <w:r>
               <w:rPr>
                 <w:rStyle w:val="Hyperlink"/>
@@ -4073,7 +4089,7 @@
                 <w:noProof/>
                 <w:webHidden/>
               </w:rPr>
-              <w:instrText xml:space="preserve"> PAGEREF _Toc83402515 \h </w:instrText>
+              <w:instrText xml:space="preserve"> PAGEREF _Toc84497107 \h </w:instrText>
             </w:r>
             <w:r>
               <w:rPr>
@@ -4093,7 +4109,7 @@
                 <w:noProof/>
                 <w:webHidden/>
               </w:rPr>
-              <w:t>15</w:t>
+              <w:t>19</w:t>
             </w:r>
             <w:r>
               <w:rPr>
@@ -4115,7 +4131,7 @@
               <w:noProof/>
             </w:rPr>
           </w:pPr>
-          <w:hyperlink w:anchor="_Toc83402516" w:history="1">
+          <w:hyperlink w:anchor="_Toc84497108" w:history="1">
             <w:r>
               <w:rPr>
                 <w:rStyle w:val="Hyperlink"/>
@@ -4144,7 +4160,7 @@
                 <w:noProof/>
                 <w:webHidden/>
               </w:rPr>
-              <w:instrText xml:space="preserve"> PAGEREF _Toc83402516 \h </w:instrText>
+              <w:instrText xml:space="preserve"> PAGEREF _Toc84497108 \h </w:instrText>
             </w:r>
             <w:r>
               <w:rPr>
@@ -4164,7 +4180,7 @@
                 <w:noProof/>
                 <w:webHidden/>
               </w:rPr>
-              <w:t>15</w:t>
+              <w:t>23</w:t>
             </w:r>
             <w:r>
               <w:rPr>
@@ -4183,7 +4199,7 @@
               <w:noProof/>
             </w:rPr>
           </w:pPr>
-          <w:hyperlink w:anchor="_Toc83402517" w:history="1">
+          <w:hyperlink w:anchor="_Toc84497109" w:history="1">
             <w:r>
               <w:rPr>
                 <w:rStyle w:val="Hyperlink"/>
@@ -4212,7 +4228,7 @@
                 <w:noProof/>
                 <w:webHidden/>
               </w:rPr>
-              <w:instrText xml:space="preserve"> PAGEREF _Toc83402517 \h </w:instrText>
+              <w:instrText xml:space="preserve"> PAGEREF _Toc84497109 \h </w:instrText>
             </w:r>
             <w:r>
               <w:rPr>
@@ -4232,7 +4248,7 @@
                 <w:noProof/>
                 <w:webHidden/>
               </w:rPr>
-              <w:t>15</w:t>
+              <w:t>25</w:t>
             </w:r>
             <w:r>
               <w:rPr>
@@ -4254,7 +4270,7 @@
               <w:noProof/>
             </w:rPr>
           </w:pPr>
-          <w:hyperlink w:anchor="_Toc83402518" w:history="1">
+          <w:hyperlink w:anchor="_Toc84497110" w:history="1">
             <w:r>
               <w:rPr>
                 <w:rStyle w:val="Hyperlink"/>
@@ -4283,7 +4299,7 @@
                 <w:noProof/>
                 <w:webHidden/>
               </w:rPr>
-              <w:instrText xml:space="preserve"> PAGEREF _Toc83402518 \h </w:instrText>
+              <w:instrText xml:space="preserve"> PAGEREF _Toc84497110 \h </w:instrText>
             </w:r>
             <w:r>
               <w:rPr>
@@ -4303,7 +4319,7 @@
                 <w:noProof/>
                 <w:webHidden/>
               </w:rPr>
-              <w:t>15</w:t>
+              <w:t>25</w:t>
             </w:r>
             <w:r>
               <w:rPr>
@@ -4325,7 +4341,7 @@
               <w:noProof/>
             </w:rPr>
           </w:pPr>
-          <w:hyperlink w:anchor="_Toc83402519" w:history="1">
+          <w:hyperlink w:anchor="_Toc84497111" w:history="1">
             <w:r>
               <w:rPr>
                 <w:rStyle w:val="Hyperlink"/>
@@ -4354,7 +4370,7 @@
                 <w:noProof/>
                 <w:webHidden/>
               </w:rPr>
-              <w:instrText xml:space="preserve"> PAGEREF _Toc83402519 \h </w:instrText>
+              <w:instrText xml:space="preserve"> PAGEREF _Toc84497111 \h </w:instrText>
             </w:r>
             <w:r>
               <w:rPr>
@@ -4374,7 +4390,7 @@
                 <w:noProof/>
                 <w:webHidden/>
               </w:rPr>
-              <w:t>15</w:t>
+              <w:t>25</w:t>
             </w:r>
             <w:r>
               <w:rPr>
@@ -4396,7 +4412,7 @@
               <w:noProof/>
             </w:rPr>
           </w:pPr>
-          <w:hyperlink w:anchor="_Toc83402520" w:history="1">
+          <w:hyperlink w:anchor="_Toc84497112" w:history="1">
             <w:r>
               <w:rPr>
                 <w:rStyle w:val="Hyperlink"/>
@@ -4648,7 +4664,7 @@
                 <w:noProof/>
                 <w:webHidden/>
               </w:rPr>
-              <w:instrText xml:space="preserve"> PAGEREF _Toc83402520 \h </w:instrText>
+              <w:instrText xml:space="preserve"> PAGEREF _Toc84497112 \h </w:instrText>
             </w:r>
             <w:r>
               <w:rPr>
@@ -4668,7 +4684,7 @@
                 <w:noProof/>
                 <w:webHidden/>
               </w:rPr>
-              <w:t>15</w:t>
+              <w:t>26</w:t>
             </w:r>
             <w:r>
               <w:rPr>
@@ -4690,7 +4706,7 @@
               <w:noProof/>
             </w:rPr>
           </w:pPr>
-          <w:hyperlink w:anchor="_Toc83402521" w:history="1">
+          <w:hyperlink w:anchor="_Toc84497113" w:history="1">
             <w:r>
               <w:rPr>
                 <w:rStyle w:val="Hyperlink"/>
@@ -4719,7 +4735,7 @@
                 <w:noProof/>
                 <w:webHidden/>
               </w:rPr>
-              <w:instrText xml:space="preserve"> PAGEREF _Toc83402521 \h </w:instrText>
+              <w:instrText xml:space="preserve"> PAGEREF _Toc84497113 \h </w:instrText>
             </w:r>
             <w:r>
               <w:rPr>
@@ -4739,7 +4755,7 @@
                 <w:noProof/>
                 <w:webHidden/>
               </w:rPr>
-              <w:t>15</w:t>
+              <w:t>26</w:t>
             </w:r>
             <w:r>
               <w:rPr>
@@ -4761,7 +4777,7 @@
               <w:noProof/>
             </w:rPr>
           </w:pPr>
-          <w:hyperlink w:anchor="_Toc83402522" w:history="1">
+          <w:hyperlink w:anchor="_Toc84497114" w:history="1">
             <w:r>
               <w:rPr>
                 <w:rStyle w:val="Hyperlink"/>
@@ -4790,7 +4806,7 @@
                 <w:noProof/>
                 <w:webHidden/>
               </w:rPr>
-              <w:instrText xml:space="preserve"> PAGEREF _Toc83402522 \h </w:instrText>
+              <w:instrText xml:space="preserve"> PAGEREF _Toc84497114 \h </w:instrText>
             </w:r>
             <w:r>
               <w:rPr>
@@ -4810,7 +4826,7 @@
                 <w:noProof/>
                 <w:webHidden/>
               </w:rPr>
-              <w:t>15</w:t>
+              <w:t>27</w:t>
             </w:r>
             <w:r>
               <w:rPr>
@@ -4832,7 +4848,7 @@
               <w:noProof/>
             </w:rPr>
           </w:pPr>
-          <w:hyperlink w:anchor="_Toc83402523" w:history="1">
+          <w:hyperlink w:anchor="_Toc84497115" w:history="1">
             <w:r>
               <w:rPr>
                 <w:rStyle w:val="Hyperlink"/>
@@ -4861,7 +4877,7 @@
                 <w:noProof/>
                 <w:webHidden/>
               </w:rPr>
-              <w:instrText xml:space="preserve"> PAGEREF _Toc83402523 \h </w:instrText>
+              <w:instrText xml:space="preserve"> PAGEREF _Toc84497115 \h </w:instrText>
             </w:r>
             <w:r>
               <w:rPr>
@@ -4881,7 +4897,7 @@
                 <w:noProof/>
                 <w:webHidden/>
               </w:rPr>
-              <w:t>15</w:t>
+              <w:t>27</w:t>
             </w:r>
             <w:r>
               <w:rPr>
@@ -4900,7 +4916,7 @@
               <w:noProof/>
             </w:rPr>
           </w:pPr>
-          <w:hyperlink w:anchor="_Toc83402524" w:history="1">
+          <w:hyperlink w:anchor="_Toc84497116" w:history="1">
             <w:r>
               <w:rPr>
                 <w:rStyle w:val="Hyperlink"/>
@@ -4929,7 +4945,7 @@
                 <w:noProof/>
                 <w:webHidden/>
               </w:rPr>
-              <w:instrText xml:space="preserve"> PAGEREF _Toc83402524 \h </w:instrText>
+              <w:instrText xml:space="preserve"> PAGEREF _Toc84497116 \h </w:instrText>
             </w:r>
             <w:r>
               <w:rPr>
@@ -4949,7 +4965,7 @@
                 <w:noProof/>
                 <w:webHidden/>
               </w:rPr>
-              <w:t>15</w:t>
+              <w:t>28</w:t>
             </w:r>
             <w:r>
               <w:rPr>
@@ -4971,7 +4987,7 @@
               <w:noProof/>
             </w:rPr>
           </w:pPr>
-          <w:hyperlink w:anchor="_Toc83402525" w:history="1">
+          <w:hyperlink w:anchor="_Toc84497117" w:history="1">
             <w:r>
               <w:rPr>
                 <w:rStyle w:val="Hyperlink"/>
@@ -5000,7 +5016,7 @@
                 <w:noProof/>
                 <w:webHidden/>
               </w:rPr>
-              <w:instrText xml:space="preserve"> PAGEREF _Toc83402525 \h </w:instrText>
+              <w:instrText xml:space="preserve"> PAGEREF _Toc84497117 \h </w:instrText>
             </w:r>
             <w:r>
               <w:rPr>
@@ -5020,7 +5036,7 @@
                 <w:noProof/>
                 <w:webHidden/>
               </w:rPr>
-              <w:t>15</w:t>
+              <w:t>28</w:t>
             </w:r>
             <w:r>
               <w:rPr>
@@ -5039,7 +5055,7 @@
               <w:noProof/>
             </w:rPr>
           </w:pPr>
-          <w:hyperlink w:anchor="_Toc83402526" w:history="1">
+          <w:hyperlink w:anchor="_Toc84497118" w:history="1">
             <w:r>
               <w:rPr>
                 <w:rStyle w:val="Hyperlink"/>
@@ -5068,7 +5084,7 @@
                 <w:noProof/>
                 <w:webHidden/>
               </w:rPr>
-              <w:instrText xml:space="preserve"> PAGEREF _Toc83402526 \h </w:instrText>
+              <w:instrText xml:space="preserve"> PAGEREF _Toc84497118 \h </w:instrText>
             </w:r>
             <w:r>
               <w:rPr>
@@ -5088,7 +5104,7 @@
                 <w:noProof/>
                 <w:webHidden/>
               </w:rPr>
-              <w:t>15</w:t>
+              <w:t>31</w:t>
             </w:r>
             <w:r>
               <w:rPr>
@@ -5107,7 +5123,7 @@
               <w:noProof/>
             </w:rPr>
           </w:pPr>
-          <w:hyperlink w:anchor="_Toc83402527" w:history="1">
+          <w:hyperlink w:anchor="_Toc84497119" w:history="1">
             <w:r>
               <w:rPr>
                 <w:rStyle w:val="Hyperlink"/>
@@ -5136,7 +5152,7 @@
                 <w:noProof/>
                 <w:webHidden/>
               </w:rPr>
-              <w:instrText xml:space="preserve"> PAGEREF _Toc83402527 \h </w:instrText>
+              <w:instrText xml:space="preserve"> PAGEREF _Toc84497119 \h </w:instrText>
             </w:r>
             <w:r>
               <w:rPr>
@@ -5156,7 +5172,7 @@
                 <w:noProof/>
                 <w:webHidden/>
               </w:rPr>
-              <w:t>15</w:t>
+              <w:t>32</w:t>
             </w:r>
             <w:r>
               <w:rPr>
@@ -5175,7 +5191,7 @@
               <w:noProof/>
             </w:rPr>
           </w:pPr>
-          <w:hyperlink w:anchor="_Toc83402528" w:history="1">
+          <w:hyperlink w:anchor="_Toc84497120" w:history="1">
             <w:r>
               <w:rPr>
                 <w:rStyle w:val="Hyperlink"/>
@@ -5204,7 +5220,7 @@
                 <w:noProof/>
                 <w:webHidden/>
               </w:rPr>
-              <w:instrText xml:space="preserve"> PAGEREF _Toc83402528 \h </w:instrText>
+              <w:instrText xml:space="preserve"> PAGEREF _Toc84497120 \h </w:instrText>
             </w:r>
             <w:r>
               <w:rPr>
@@ -5224,7 +5240,7 @@
                 <w:noProof/>
                 <w:webHidden/>
               </w:rPr>
-              <w:t>15</w:t>
+              <w:t>33</w:t>
             </w:r>
             <w:r>
               <w:rPr>
@@ -5246,7 +5262,7 @@
               <w:noProof/>
             </w:rPr>
           </w:pPr>
-          <w:hyperlink w:anchor="_Toc83402529" w:history="1">
+          <w:hyperlink w:anchor="_Toc84497121" w:history="1">
             <w:r>
               <w:rPr>
                 <w:rStyle w:val="Hyperlink"/>
@@ -5275,7 +5291,7 @@
                 <w:noProof/>
                 <w:webHidden/>
               </w:rPr>
-              <w:instrText xml:space="preserve"> PAGEREF _Toc83402529 \h </w:instrText>
+              <w:instrText xml:space="preserve"> PAGEREF _Toc84497121 \h </w:instrText>
             </w:r>
             <w:r>
               <w:rPr>
@@ -5295,7 +5311,7 @@
                 <w:noProof/>
                 <w:webHidden/>
               </w:rPr>
-              <w:t>15</w:t>
+              <w:t>33</w:t>
             </w:r>
             <w:r>
               <w:rPr>
@@ -5347,8 +5363,7 @@
           <w:szCs w:val="24"/>
         </w:rPr>
       </w:pPr>
-      <w:bookmarkStart w:id="17" w:name="_Toc81039342"/>
-      <w:bookmarkStart w:id="18" w:name="_Toc83402485"/>
+      <w:bookmarkStart w:id="16" w:name="_Toc81039342"/>
       <w:r>
         <w:rPr>
           <w:rFonts w:ascii="Times New Roman" w:hAnsi="Times New Roman" w:cs="Times New Roman"/>
@@ -5368,6 +5383,7 @@
           <w:noProof/>
         </w:rPr>
       </w:pPr>
+      <w:bookmarkStart w:id="17" w:name="_Toc84497077"/>
       <w:r>
         <w:rPr>
           <w:rFonts w:ascii="Times New Roman" w:hAnsi="Times New Roman" w:cs="Times New Roman"/>
@@ -5379,9 +5395,9 @@
         <w:lastRenderedPageBreak/>
         <w:t>LIST OF FIGURES</w:t>
       </w:r>
-      <w:bookmarkStart w:id="19" w:name="_Toc81039343"/>
+      <w:bookmarkStart w:id="18" w:name="_Toc81039343"/>
+      <w:bookmarkEnd w:id="16"/>
       <w:bookmarkEnd w:id="17"/>
-      <w:bookmarkEnd w:id="18"/>
       <w:r>
         <w:rPr>
           <w:rFonts w:ascii="Times New Roman" w:hAnsi="Times New Roman" w:cs="Times New Roman"/>
@@ -6512,7 +6528,7 @@
           <w:color w:val="auto"/>
         </w:rPr>
       </w:pPr>
-      <w:bookmarkStart w:id="20" w:name="_Toc83402486"/>
+      <w:bookmarkStart w:id="19" w:name="_Toc84497078"/>
       <w:r>
         <w:rPr>
           <w:rFonts w:ascii="Times New Roman" w:hAnsi="Times New Roman" w:cs="Times New Roman"/>
@@ -6522,7 +6538,7 @@
         <w:lastRenderedPageBreak/>
         <w:t>LIST OF TABLE</w:t>
       </w:r>
-      <w:bookmarkEnd w:id="19"/>
+      <w:bookmarkEnd w:id="18"/>
       <w:r>
         <w:rPr>
           <w:rFonts w:ascii="Times New Roman" w:hAnsi="Times New Roman" w:cs="Times New Roman"/>
@@ -6531,7 +6547,7 @@
         </w:rPr>
         <w:t>S</w:t>
       </w:r>
-      <w:bookmarkEnd w:id="20"/>
+      <w:bookmarkEnd w:id="19"/>
     </w:p>
     <w:p>
       <w:pPr>
@@ -8059,8 +8075,8 @@
           <w:color w:val="auto"/>
         </w:rPr>
       </w:pPr>
-      <w:bookmarkStart w:id="21" w:name="_Toc81039344"/>
-      <w:bookmarkStart w:id="22" w:name="_Toc83402487"/>
+      <w:bookmarkStart w:id="20" w:name="_Toc81039344"/>
+      <w:bookmarkStart w:id="21" w:name="_Toc84497079"/>
       <w:r>
         <w:rPr>
           <w:rFonts w:ascii="Times New Roman" w:hAnsi="Times New Roman" w:cs="Times New Roman"/>
@@ -8070,7 +8086,7 @@
         <w:lastRenderedPageBreak/>
         <w:t xml:space="preserve">CHAPTER </w:t>
       </w:r>
-      <w:bookmarkEnd w:id="21"/>
+      <w:bookmarkEnd w:id="20"/>
       <w:r>
         <w:rPr>
           <w:rFonts w:ascii="Times New Roman" w:hAnsi="Times New Roman" w:cs="Times New Roman"/>
@@ -8087,7 +8103,7 @@
         </w:rPr>
         <w:t xml:space="preserve"> INTRODUCTION</w:t>
       </w:r>
-      <w:bookmarkEnd w:id="22"/>
+      <w:bookmarkEnd w:id="21"/>
     </w:p>
     <w:p>
       <w:pPr>
@@ -8100,7 +8116,7 @@
           <w:szCs w:val="28"/>
         </w:rPr>
       </w:pPr>
-      <w:bookmarkStart w:id="23" w:name="_Toc83402488"/>
+      <w:bookmarkStart w:id="22" w:name="_Toc84497080"/>
       <w:r>
         <w:rPr>
           <w:rFonts w:ascii="Times New Roman" w:hAnsi="Times New Roman" w:cs="Times New Roman"/>
@@ -8151,7 +8167,7 @@
         </w:rPr>
         <w:t>nformation</w:t>
       </w:r>
-      <w:bookmarkEnd w:id="23"/>
+      <w:bookmarkEnd w:id="22"/>
     </w:p>
     <w:p>
       <w:pPr>
@@ -8238,8 +8254,8 @@
           <w:szCs w:val="28"/>
         </w:rPr>
       </w:pPr>
-      <w:bookmarkStart w:id="24" w:name="_Toc81039346"/>
-      <w:bookmarkStart w:id="25" w:name="_Toc83402489"/>
+      <w:bookmarkStart w:id="23" w:name="_Toc81039346"/>
+      <w:bookmarkStart w:id="24" w:name="_Toc84497081"/>
       <w:r>
         <w:rPr>
           <w:rFonts w:ascii="Times New Roman" w:hAnsi="Times New Roman" w:cs="Times New Roman"/>
@@ -8270,8 +8286,8 @@
         </w:rPr>
         <w:t>Problem Statement</w:t>
       </w:r>
+      <w:bookmarkEnd w:id="23"/>
       <w:bookmarkEnd w:id="24"/>
-      <w:bookmarkEnd w:id="25"/>
     </w:p>
     <w:p>
       <w:pPr>
@@ -8302,7 +8318,7 @@
           <w:szCs w:val="28"/>
         </w:rPr>
       </w:pPr>
-      <w:bookmarkStart w:id="26" w:name="_Toc83402490"/>
+      <w:bookmarkStart w:id="25" w:name="_Toc84497082"/>
       <w:r>
         <w:rPr>
           <w:rFonts w:ascii="Times New Roman" w:hAnsi="Times New Roman" w:cs="Times New Roman"/>
@@ -8333,7 +8349,7 @@
         </w:rPr>
         <w:t>General Objective</w:t>
       </w:r>
-      <w:bookmarkEnd w:id="26"/>
+      <w:bookmarkEnd w:id="25"/>
     </w:p>
     <w:p>
       <w:pPr>
@@ -8380,7 +8396,7 @@
           <w:szCs w:val="28"/>
         </w:rPr>
       </w:pPr>
-      <w:bookmarkStart w:id="27" w:name="_Toc83402491"/>
+      <w:bookmarkStart w:id="26" w:name="_Toc84497083"/>
       <w:r>
         <w:rPr>
           <w:rFonts w:ascii="Times New Roman" w:hAnsi="Times New Roman" w:cs="Times New Roman"/>
@@ -8421,7 +8437,7 @@
         </w:rPr>
         <w:t>Specific Objectives</w:t>
       </w:r>
-      <w:bookmarkEnd w:id="27"/>
+      <w:bookmarkEnd w:id="26"/>
     </w:p>
     <w:p>
       <w:pPr>
@@ -8484,7 +8500,23 @@
           <w:sz w:val="24"/>
           <w:szCs w:val="24"/>
         </w:rPr>
-        <w:t>To identify the functional requirements of the proposed system.</w:t>
+        <w:t xml:space="preserve">To identify the functional requirements of the proposed </w:t>
+      </w:r>
+      <w:r>
+        <w:rPr>
+          <w:rFonts w:ascii="Times New Roman" w:hAnsi="Times New Roman" w:cs="Times New Roman"/>
+          <w:sz w:val="24"/>
+          <w:szCs w:val="24"/>
+        </w:rPr>
+        <w:t xml:space="preserve">e-bursary </w:t>
+      </w:r>
+      <w:r>
+        <w:rPr>
+          <w:rFonts w:ascii="Times New Roman" w:hAnsi="Times New Roman" w:cs="Times New Roman"/>
+          <w:sz w:val="24"/>
+          <w:szCs w:val="24"/>
+        </w:rPr>
+        <w:t>system.</w:t>
       </w:r>
     </w:p>
     <w:p>
@@ -8507,7 +8539,31 @@
           <w:sz w:val="24"/>
           <w:szCs w:val="24"/>
         </w:rPr>
-        <w:t>To design a prototype of the proposed system.</w:t>
+        <w:t xml:space="preserve">To design a prototype of the proposed </w:t>
+      </w:r>
+      <w:r>
+        <w:rPr>
+          <w:rFonts w:ascii="Times New Roman" w:hAnsi="Times New Roman" w:cs="Times New Roman"/>
+          <w:sz w:val="24"/>
+          <w:szCs w:val="24"/>
+        </w:rPr>
+        <w:t xml:space="preserve">e-bursary </w:t>
+      </w:r>
+      <w:r>
+        <w:rPr>
+          <w:rFonts w:ascii="Times New Roman" w:hAnsi="Times New Roman" w:cs="Times New Roman"/>
+          <w:sz w:val="24"/>
+          <w:szCs w:val="24"/>
+        </w:rPr>
+        <w:t>system</w:t>
+      </w:r>
+      <w:r>
+        <w:rPr>
+          <w:rFonts w:ascii="Times New Roman" w:hAnsi="Times New Roman" w:cs="Times New Roman"/>
+          <w:sz w:val="24"/>
+          <w:szCs w:val="24"/>
+        </w:rPr>
+        <w:t>.</w:t>
       </w:r>
     </w:p>
     <w:p>
@@ -8530,7 +8586,31 @@
           <w:sz w:val="24"/>
           <w:szCs w:val="24"/>
         </w:rPr>
-        <w:t>To implement the proposed system.</w:t>
+        <w:t xml:space="preserve">To implement the proposed </w:t>
+      </w:r>
+      <w:r>
+        <w:rPr>
+          <w:rFonts w:ascii="Times New Roman" w:hAnsi="Times New Roman" w:cs="Times New Roman"/>
+          <w:sz w:val="24"/>
+          <w:szCs w:val="24"/>
+        </w:rPr>
+        <w:t xml:space="preserve">e-bursary </w:t>
+      </w:r>
+      <w:r>
+        <w:rPr>
+          <w:rFonts w:ascii="Times New Roman" w:hAnsi="Times New Roman" w:cs="Times New Roman"/>
+          <w:sz w:val="24"/>
+          <w:szCs w:val="24"/>
+        </w:rPr>
+        <w:t>system</w:t>
+      </w:r>
+      <w:r>
+        <w:rPr>
+          <w:rFonts w:ascii="Times New Roman" w:hAnsi="Times New Roman" w:cs="Times New Roman"/>
+          <w:sz w:val="24"/>
+          <w:szCs w:val="24"/>
+        </w:rPr>
+        <w:t>.</w:t>
       </w:r>
     </w:p>
     <w:p>
@@ -8553,7 +8633,23 @@
           <w:sz w:val="24"/>
           <w:szCs w:val="24"/>
         </w:rPr>
-        <w:t>To test the prototype.</w:t>
+        <w:t xml:space="preserve">To test the </w:t>
+      </w:r>
+      <w:r>
+        <w:rPr>
+          <w:rFonts w:ascii="Times New Roman" w:hAnsi="Times New Roman" w:cs="Times New Roman"/>
+          <w:sz w:val="24"/>
+          <w:szCs w:val="24"/>
+        </w:rPr>
+        <w:t xml:space="preserve">e-bursary </w:t>
+      </w:r>
+      <w:r>
+        <w:rPr>
+          <w:rFonts w:ascii="Times New Roman" w:hAnsi="Times New Roman" w:cs="Times New Roman"/>
+          <w:sz w:val="24"/>
+          <w:szCs w:val="24"/>
+        </w:rPr>
+        <w:t>prototype.</w:t>
       </w:r>
     </w:p>
     <w:p>
@@ -8567,7 +8663,7 @@
           <w:szCs w:val="28"/>
         </w:rPr>
       </w:pPr>
-      <w:bookmarkStart w:id="28" w:name="_Toc83402492"/>
+      <w:bookmarkStart w:id="27" w:name="_Toc84497084"/>
       <w:r>
         <w:rPr>
           <w:rFonts w:ascii="Times New Roman" w:hAnsi="Times New Roman" w:cs="Times New Roman"/>
@@ -8586,81 +8682,9 @@
           <w:sz w:val="28"/>
           <w:szCs w:val="28"/>
         </w:rPr>
-        <w:t xml:space="preserve"> Significance</w:t>
-      </w:r>
-      <w:bookmarkEnd w:id="28"/>
-    </w:p>
-    <w:p>
-      <w:pPr>
-        <w:pStyle w:val="ListParagraph"/>
-        <w:spacing w:line="360" w:lineRule="auto"/>
-        <w:ind w:left="0"/>
-        <w:rPr>
-          <w:rFonts w:ascii="Times New Roman" w:hAnsi="Times New Roman" w:cs="Times New Roman"/>
-          <w:sz w:val="24"/>
-          <w:szCs w:val="24"/>
-        </w:rPr>
-      </w:pPr>
-      <w:r>
-        <w:rPr>
-          <w:rFonts w:ascii="Times New Roman" w:hAnsi="Times New Roman" w:cs="Times New Roman"/>
-          <w:sz w:val="24"/>
-          <w:szCs w:val="24"/>
-        </w:rPr>
-        <w:t>The project expects to create a prototype that aims to prove the concept of the use of technology in handling bursary application</w:t>
-      </w:r>
-      <w:r>
-        <w:rPr>
-          <w:rFonts w:ascii="Times New Roman" w:hAnsi="Times New Roman" w:cs="Times New Roman"/>
-          <w:sz w:val="24"/>
-          <w:szCs w:val="24"/>
-        </w:rPr>
-        <w:t>s:</w:t>
-      </w:r>
-      <w:r>
-        <w:rPr>
-          <w:rFonts w:ascii="Times New Roman" w:hAnsi="Times New Roman" w:cs="Times New Roman"/>
-          <w:sz w:val="24"/>
-          <w:szCs w:val="24"/>
-        </w:rPr>
-        <w:t xml:space="preserve"> It will provide a foundation for further research in this area with the aim of reducing paper work, increasing efficiency and trans</w:t>
-      </w:r>
-      <w:r>
-        <w:rPr>
-          <w:rFonts w:ascii="Times New Roman" w:hAnsi="Times New Roman" w:cs="Times New Roman"/>
-          <w:sz w:val="24"/>
-          <w:szCs w:val="24"/>
-        </w:rPr>
-        <w:t>parency of bursary applications.</w:t>
-      </w:r>
-    </w:p>
-    <w:p>
-      <w:pPr>
-        <w:pStyle w:val="ListParagraph"/>
-        <w:spacing w:line="360" w:lineRule="auto"/>
-        <w:ind w:left="0"/>
-        <w:rPr>
-          <w:rFonts w:ascii="Times New Roman" w:hAnsi="Times New Roman" w:cs="Times New Roman"/>
-          <w:sz w:val="24"/>
-          <w:szCs w:val="24"/>
-        </w:rPr>
-      </w:pPr>
-    </w:p>
-    <w:p>
-      <w:pPr>
-        <w:pStyle w:val="ListParagraph"/>
-        <w:spacing w:line="360" w:lineRule="auto"/>
-        <w:ind w:left="0"/>
-        <w:rPr>
-          <w:rFonts w:ascii="Times New Roman" w:hAnsi="Times New Roman" w:cs="Times New Roman"/>
-          <w:sz w:val="24"/>
-          <w:szCs w:val="24"/>
-        </w:rPr>
-      </w:pPr>
-    </w:p>
-    <w:p>
-      <w:pPr>
-        <w:pStyle w:val="Heading2"/>
+        <w:t xml:space="preserve"> </w:t>
+      </w:r>
+      <w:r>
         <w:rPr>
           <w:rFonts w:ascii="Times New Roman" w:hAnsi="Times New Roman" w:cs="Times New Roman"/>
           <w:b/>
@@ -8668,9 +8692,76 @@
           <w:sz w:val="28"/>
           <w:szCs w:val="28"/>
         </w:rPr>
-      </w:pPr>
-      <w:bookmarkStart w:id="29" w:name="_Toc83402493"/>
-      <w:r>
+        <w:t>Justification</w:t>
+      </w:r>
+      <w:bookmarkEnd w:id="27"/>
+    </w:p>
+    <w:p>
+      <w:pPr>
+        <w:spacing w:line="360" w:lineRule="auto"/>
+        <w:rPr>
+          <w:rFonts w:ascii="Times New Roman" w:hAnsi="Times New Roman" w:cs="Times New Roman"/>
+          <w:sz w:val="24"/>
+          <w:szCs w:val="24"/>
+        </w:rPr>
+      </w:pPr>
+      <w:r>
+        <w:rPr>
+          <w:rFonts w:ascii="Times New Roman" w:hAnsi="Times New Roman" w:cs="Times New Roman"/>
+          <w:sz w:val="24"/>
+          <w:szCs w:val="24"/>
+        </w:rPr>
+        <w:t xml:space="preserve">At the university level, students need access to resources quickly and efficiently. This is very fundamental in the development of their skills and time management as they may need to be performing other different activities. Having this kind of resources available on their mobile phones, laptops, or desktop computers increases efficiency. In addition, students in the faculty of computing in any institution should be able to understand the technological trends and their effects and be able to solve an existing problem using the best algorithm that addresses the issue. </w:t>
+      </w:r>
+      <w:r>
+        <w:rPr>
+          <w:rFonts w:ascii="Times New Roman" w:hAnsi="Times New Roman" w:cs="Times New Roman"/>
+          <w:sz w:val="24"/>
+          <w:szCs w:val="24"/>
+        </w:rPr>
+        <w:lastRenderedPageBreak/>
+        <w:t>Thus, having a web-based application that fetches resources, executes the fetched resources, and provides updated information to the end-user in no time is very essential.</w:t>
+      </w:r>
+    </w:p>
+    <w:p>
+      <w:pPr>
+        <w:spacing w:line="360" w:lineRule="auto"/>
+        <w:rPr>
+          <w:rFonts w:ascii="Times New Roman" w:hAnsi="Times New Roman" w:cs="Times New Roman"/>
+          <w:sz w:val="24"/>
+          <w:szCs w:val="24"/>
+        </w:rPr>
+      </w:pPr>
+      <w:r>
+        <w:rPr>
+          <w:rFonts w:ascii="Times New Roman" w:hAnsi="Times New Roman" w:cs="Times New Roman"/>
+          <w:sz w:val="24"/>
+          <w:szCs w:val="24"/>
+        </w:rPr>
+        <w:t>This proposed project will aid in offering students a platform to apply, track their bursary status, and a forum to present their complaints and get quick feedback from the staff. Elimination or reduction of long queues in SOMU offices will be possible because each student will be able to directly apply and track the whole process using their gadgets.</w:t>
+      </w:r>
+    </w:p>
+    <w:p>
+      <w:pPr>
+        <w:spacing w:line="360" w:lineRule="auto"/>
+        <w:rPr>
+          <w:rFonts w:ascii="Times New Roman" w:hAnsi="Times New Roman" w:cs="Times New Roman"/>
+          <w:sz w:val="24"/>
+          <w:szCs w:val="24"/>
+        </w:rPr>
+      </w:pPr>
+      <w:r>
+        <w:rPr>
+          <w:rFonts w:ascii="Times New Roman" w:hAnsi="Times New Roman" w:cs="Times New Roman"/>
+          <w:sz w:val="24"/>
+          <w:szCs w:val="24"/>
+        </w:rPr>
+        <w:t>The proposed application will also assist the staff in vetting the applications and responding to complaints from students in a much easier and faster way. The staff will also be able to upload any news to the beneficiaries via the dashboard provided to them. The students will then be able to find all the uploaded updates in the web application and download them. The application will be a handy tool for the students because it will enable them to apply for the bursary in time and criticize delays of any kind.</w:t>
+      </w:r>
+    </w:p>
+    <w:p>
+      <w:pPr>
+        <w:pStyle w:val="Heading2"/>
         <w:rPr>
           <w:rFonts w:ascii="Times New Roman" w:hAnsi="Times New Roman" w:cs="Times New Roman"/>
           <w:b/>
@@ -8678,9 +8769,8 @@
           <w:sz w:val="28"/>
           <w:szCs w:val="28"/>
         </w:rPr>
-        <w:lastRenderedPageBreak/>
-        <w:t>1.</w:t>
-      </w:r>
+      </w:pPr>
+      <w:bookmarkStart w:id="28" w:name="_Toc84497085"/>
       <w:r>
         <w:rPr>
           <w:rFonts w:ascii="Times New Roman" w:hAnsi="Times New Roman" w:cs="Times New Roman"/>
@@ -8689,7 +8779,7 @@
           <w:sz w:val="28"/>
           <w:szCs w:val="28"/>
         </w:rPr>
-        <w:t>6</w:t>
+        <w:t>1.</w:t>
       </w:r>
       <w:r>
         <w:rPr>
@@ -8699,7 +8789,7 @@
           <w:sz w:val="28"/>
           <w:szCs w:val="28"/>
         </w:rPr>
-        <w:t xml:space="preserve"> </w:t>
+        <w:t>6</w:t>
       </w:r>
       <w:r>
         <w:rPr>
@@ -8709,89 +8799,9 @@
           <w:sz w:val="28"/>
           <w:szCs w:val="28"/>
         </w:rPr>
-        <w:t>Project Scope</w:t>
-      </w:r>
-      <w:bookmarkEnd w:id="29"/>
-    </w:p>
-    <w:p>
-      <w:pPr>
-        <w:pStyle w:val="ListParagraph"/>
-        <w:spacing w:line="360" w:lineRule="auto"/>
-        <w:ind w:left="0"/>
-        <w:rPr>
-          <w:rFonts w:ascii="Times New Roman" w:hAnsi="Times New Roman" w:cs="Times New Roman"/>
-          <w:sz w:val="24"/>
-          <w:szCs w:val="24"/>
-        </w:rPr>
-      </w:pPr>
-      <w:r>
-        <w:rPr>
-          <w:rFonts w:ascii="Times New Roman" w:hAnsi="Times New Roman" w:cs="Times New Roman"/>
-          <w:sz w:val="24"/>
-          <w:szCs w:val="24"/>
-        </w:rPr>
-        <w:t>The prototype to be developed will include a user access interface that will allow users to</w:t>
-      </w:r>
-      <w:r>
-        <w:rPr>
-          <w:rFonts w:ascii="Times New Roman" w:hAnsi="Times New Roman" w:cs="Times New Roman"/>
-          <w:sz w:val="24"/>
-          <w:szCs w:val="24"/>
-        </w:rPr>
-        <w:t xml:space="preserve"> register</w:t>
-      </w:r>
-      <w:r>
-        <w:rPr>
-          <w:rFonts w:ascii="Times New Roman" w:hAnsi="Times New Roman" w:cs="Times New Roman"/>
-          <w:sz w:val="24"/>
-          <w:szCs w:val="24"/>
-        </w:rPr>
-        <w:t>, login</w:t>
-      </w:r>
-      <w:r>
-        <w:rPr>
-          <w:rFonts w:ascii="Times New Roman" w:hAnsi="Times New Roman" w:cs="Times New Roman"/>
-          <w:sz w:val="24"/>
-          <w:szCs w:val="24"/>
-        </w:rPr>
-        <w:t>,</w:t>
-      </w:r>
-      <w:r>
-        <w:rPr>
-          <w:rFonts w:ascii="Times New Roman" w:hAnsi="Times New Roman" w:cs="Times New Roman"/>
-          <w:sz w:val="24"/>
-          <w:szCs w:val="24"/>
-        </w:rPr>
-        <w:t xml:space="preserve"> input their personal information and apply for the bursary, a module that will display the application status to every </w:t>
-      </w:r>
-      <w:r>
-        <w:rPr>
-          <w:rFonts w:ascii="Times New Roman" w:hAnsi="Times New Roman" w:cs="Times New Roman"/>
-          <w:sz w:val="24"/>
-          <w:szCs w:val="24"/>
-        </w:rPr>
-        <w:t>applicant</w:t>
-      </w:r>
-      <w:r>
-        <w:rPr>
-          <w:rFonts w:ascii="Times New Roman" w:hAnsi="Times New Roman" w:cs="Times New Roman"/>
-          <w:sz w:val="24"/>
-          <w:szCs w:val="24"/>
-        </w:rPr>
-        <w:t>, a module to file complaints if any, and be able to view the responses in real time and a mo</w:t>
-      </w:r>
-      <w:r>
-        <w:rPr>
-          <w:rFonts w:ascii="Times New Roman" w:hAnsi="Times New Roman" w:cs="Times New Roman"/>
-          <w:sz w:val="24"/>
-          <w:szCs w:val="24"/>
-        </w:rPr>
-        <w:t>dule to download information posted by the admin.</w:t>
-      </w:r>
-    </w:p>
-    <w:p>
-      <w:pPr>
-        <w:pStyle w:val="Heading2"/>
+        <w:t xml:space="preserve"> </w:t>
+      </w:r>
+      <w:r>
         <w:rPr>
           <w:rFonts w:ascii="Times New Roman" w:hAnsi="Times New Roman" w:cs="Times New Roman"/>
           <w:b/>
@@ -8799,9 +8809,89 @@
           <w:sz w:val="28"/>
           <w:szCs w:val="28"/>
         </w:rPr>
-      </w:pPr>
-      <w:bookmarkStart w:id="30" w:name="_Toc83402494"/>
-      <w:r>
+        <w:t>Project Scope</w:t>
+      </w:r>
+      <w:bookmarkEnd w:id="28"/>
+    </w:p>
+    <w:p>
+      <w:pPr>
+        <w:pStyle w:val="ListParagraph"/>
+        <w:spacing w:line="360" w:lineRule="auto"/>
+        <w:ind w:left="0"/>
+        <w:rPr>
+          <w:rFonts w:ascii="Times New Roman" w:hAnsi="Times New Roman" w:cs="Times New Roman"/>
+          <w:sz w:val="24"/>
+          <w:szCs w:val="24"/>
+        </w:rPr>
+      </w:pPr>
+      <w:r>
+        <w:rPr>
+          <w:rFonts w:ascii="Times New Roman" w:hAnsi="Times New Roman" w:cs="Times New Roman"/>
+          <w:sz w:val="24"/>
+          <w:szCs w:val="24"/>
+        </w:rPr>
+        <w:t>The prototype to be developed will include a user access interface that will allow users to</w:t>
+      </w:r>
+      <w:r>
+        <w:rPr>
+          <w:rFonts w:ascii="Times New Roman" w:hAnsi="Times New Roman" w:cs="Times New Roman"/>
+          <w:sz w:val="24"/>
+          <w:szCs w:val="24"/>
+        </w:rPr>
+        <w:t xml:space="preserve"> register</w:t>
+      </w:r>
+      <w:r>
+        <w:rPr>
+          <w:rFonts w:ascii="Times New Roman" w:hAnsi="Times New Roman" w:cs="Times New Roman"/>
+          <w:sz w:val="24"/>
+          <w:szCs w:val="24"/>
+        </w:rPr>
+        <w:t>, login</w:t>
+      </w:r>
+      <w:r>
+        <w:rPr>
+          <w:rFonts w:ascii="Times New Roman" w:hAnsi="Times New Roman" w:cs="Times New Roman"/>
+          <w:sz w:val="24"/>
+          <w:szCs w:val="24"/>
+        </w:rPr>
+        <w:t>,</w:t>
+      </w:r>
+      <w:r>
+        <w:rPr>
+          <w:rFonts w:ascii="Times New Roman" w:hAnsi="Times New Roman" w:cs="Times New Roman"/>
+          <w:sz w:val="24"/>
+          <w:szCs w:val="24"/>
+        </w:rPr>
+        <w:t xml:space="preserve"> input their personal information and apply for the bursary, a module that will display the application status to every </w:t>
+      </w:r>
+      <w:r>
+        <w:rPr>
+          <w:rFonts w:ascii="Times New Roman" w:hAnsi="Times New Roman" w:cs="Times New Roman"/>
+          <w:sz w:val="24"/>
+          <w:szCs w:val="24"/>
+        </w:rPr>
+        <w:t>applicant</w:t>
+      </w:r>
+      <w:r>
+        <w:rPr>
+          <w:rFonts w:ascii="Times New Roman" w:hAnsi="Times New Roman" w:cs="Times New Roman"/>
+          <w:sz w:val="24"/>
+          <w:szCs w:val="24"/>
+        </w:rPr>
+        <w:t>, a module to file complaints if any, and be able to view the responses in real time and a mo</w:t>
+      </w:r>
+      <w:r>
+        <w:rPr>
+          <w:rFonts w:ascii="Times New Roman" w:hAnsi="Times New Roman" w:cs="Times New Roman"/>
+          <w:sz w:val="24"/>
+          <w:szCs w:val="24"/>
+        </w:rPr>
+        <w:t>dule to download information posted by the admin.</w:t>
+      </w:r>
+    </w:p>
+    <w:p>
+      <w:pPr>
+        <w:pStyle w:val="Heading2"/>
         <w:rPr>
           <w:rFonts w:ascii="Times New Roman" w:hAnsi="Times New Roman" w:cs="Times New Roman"/>
           <w:b/>
@@ -8809,8 +8899,8 @@
           <w:sz w:val="28"/>
           <w:szCs w:val="28"/>
         </w:rPr>
-        <w:t>1.</w:t>
-      </w:r>
+      </w:pPr>
+      <w:bookmarkStart w:id="29" w:name="_Toc84497086"/>
       <w:r>
         <w:rPr>
           <w:rFonts w:ascii="Times New Roman" w:hAnsi="Times New Roman" w:cs="Times New Roman"/>
@@ -8819,7 +8909,7 @@
           <w:sz w:val="28"/>
           <w:szCs w:val="28"/>
         </w:rPr>
-        <w:t>7</w:t>
+        <w:t>1.</w:t>
       </w:r>
       <w:r>
         <w:rPr>
@@ -8829,7 +8919,7 @@
           <w:sz w:val="28"/>
           <w:szCs w:val="28"/>
         </w:rPr>
-        <w:t xml:space="preserve"> </w:t>
+        <w:t>7</w:t>
       </w:r>
       <w:r>
         <w:rPr>
@@ -8839,9 +8929,19 @@
           <w:sz w:val="28"/>
           <w:szCs w:val="28"/>
         </w:rPr>
+        <w:t xml:space="preserve"> </w:t>
+      </w:r>
+      <w:r>
+        <w:rPr>
+          <w:rFonts w:ascii="Times New Roman" w:hAnsi="Times New Roman" w:cs="Times New Roman"/>
+          <w:b/>
+          <w:color w:val="auto"/>
+          <w:sz w:val="28"/>
+          <w:szCs w:val="28"/>
+        </w:rPr>
         <w:t>Assumptions</w:t>
       </w:r>
-      <w:bookmarkEnd w:id="30"/>
+      <w:bookmarkEnd w:id="29"/>
     </w:p>
     <w:p>
       <w:pPr>
@@ -8927,8 +9027,8 @@
           <w:szCs w:val="28"/>
         </w:rPr>
       </w:pPr>
-      <w:bookmarkStart w:id="31" w:name="_Toc81039348"/>
-      <w:bookmarkStart w:id="32" w:name="_Toc83402495"/>
+      <w:bookmarkStart w:id="30" w:name="_Toc81039348"/>
+      <w:bookmarkStart w:id="31" w:name="_Toc84497087"/>
       <w:r>
         <w:rPr>
           <w:rFonts w:ascii="Times New Roman" w:hAnsi="Times New Roman" w:cs="Times New Roman"/>
@@ -8969,8 +9069,8 @@
         </w:rPr>
         <w:t>Limitations</w:t>
       </w:r>
+      <w:bookmarkEnd w:id="30"/>
       <w:bookmarkEnd w:id="31"/>
-      <w:bookmarkEnd w:id="32"/>
     </w:p>
     <w:p>
       <w:pPr>
@@ -9051,7 +9151,25 @@
           <w:sz w:val="24"/>
           <w:szCs w:val="24"/>
         </w:rPr>
-        <w:t>Users must have devices with the capabilities to surf the web.</w:t>
+        <w:t>Users must have devices w</w:t>
+      </w:r>
+      <w:r>
+        <w:rPr>
+          <w:rFonts w:ascii="Times New Roman" w:hAnsi="Times New Roman" w:cs="Times New Roman"/>
+          <w:sz w:val="24"/>
+          <w:szCs w:val="24"/>
+        </w:rPr>
+        <w:t>ith the capabilities to surf through the</w:t>
+      </w:r>
+      <w:bookmarkStart w:id="32" w:name="_GoBack"/>
+      <w:bookmarkEnd w:id="32"/>
+      <w:r>
+        <w:rPr>
+          <w:rFonts w:ascii="Times New Roman" w:hAnsi="Times New Roman" w:cs="Times New Roman"/>
+          <w:sz w:val="24"/>
+          <w:szCs w:val="24"/>
+        </w:rPr>
+        <w:t xml:space="preserve"> web.</w:t>
       </w:r>
     </w:p>
     <w:p>
@@ -9081,7 +9199,7 @@
           <w:color w:val="auto"/>
         </w:rPr>
       </w:pPr>
-      <w:bookmarkStart w:id="33" w:name="_Toc83402496"/>
+      <w:bookmarkStart w:id="33" w:name="_Toc84497088"/>
       <w:r>
         <w:rPr>
           <w:rFonts w:ascii="Times New Roman" w:hAnsi="Times New Roman" w:cs="Times New Roman"/>
@@ -9122,7 +9240,7 @@
         </w:rPr>
       </w:pPr>
       <w:bookmarkStart w:id="34" w:name="2.1_INTRODUCTION"/>
-      <w:bookmarkStart w:id="35" w:name="_Toc83402497"/>
+      <w:bookmarkStart w:id="35" w:name="_Toc84497089"/>
       <w:bookmarkEnd w:id="34"/>
       <w:r>
         <w:rPr>
@@ -9265,7 +9383,7 @@
           <w:szCs w:val="28"/>
         </w:rPr>
       </w:pPr>
-      <w:bookmarkStart w:id="36" w:name="_Toc83402498"/>
+      <w:bookmarkStart w:id="36" w:name="_Toc84497090"/>
       <w:r>
         <w:rPr>
           <w:rFonts w:ascii="Times New Roman" w:hAnsi="Times New Roman" w:cs="Times New Roman"/>
@@ -9345,7 +9463,7 @@
           <w:szCs w:val="28"/>
         </w:rPr>
       </w:pPr>
-      <w:bookmarkStart w:id="37" w:name="_Toc83402499"/>
+      <w:bookmarkStart w:id="37" w:name="_Toc84497091"/>
       <w:r>
         <w:rPr>
           <w:rFonts w:ascii="Times New Roman" w:hAnsi="Times New Roman" w:cs="Times New Roman"/>
@@ -9443,7 +9561,7 @@
           <w:szCs w:val="28"/>
         </w:rPr>
       </w:pPr>
-      <w:bookmarkStart w:id="38" w:name="_Toc83402500"/>
+      <w:bookmarkStart w:id="38" w:name="_Toc84497092"/>
       <w:r>
         <w:rPr>
           <w:rFonts w:ascii="Times New Roman" w:hAnsi="Times New Roman" w:cs="Times New Roman"/>
@@ -9563,7 +9681,7 @@
           <w:color w:val="auto"/>
         </w:rPr>
       </w:pPr>
-      <w:bookmarkStart w:id="39" w:name="_Toc83402501"/>
+      <w:bookmarkStart w:id="39" w:name="_Toc84497093"/>
       <w:r>
         <w:rPr>
           <w:rFonts w:ascii="Times New Roman" w:hAnsi="Times New Roman" w:cs="Times New Roman"/>
@@ -9709,7 +9827,7 @@
           <w:szCs w:val="28"/>
         </w:rPr>
       </w:pPr>
-      <w:bookmarkStart w:id="40" w:name="_Toc83402502"/>
+      <w:bookmarkStart w:id="40" w:name="_Toc84497094"/>
       <w:r>
         <w:rPr>
           <w:rFonts w:ascii="Times New Roman" w:hAnsi="Times New Roman" w:cs="Times New Roman"/>
@@ -10232,7 +10350,7 @@
           <w:szCs w:val="28"/>
         </w:rPr>
       </w:pPr>
-      <w:bookmarkStart w:id="41" w:name="_Toc83402503"/>
+      <w:bookmarkStart w:id="41" w:name="_Toc84497095"/>
       <w:r>
         <w:rPr>
           <w:rFonts w:ascii="Times New Roman" w:hAnsi="Times New Roman" w:cs="Times New Roman"/>
@@ -10311,7 +10429,7 @@
           <w:szCs w:val="28"/>
         </w:rPr>
       </w:pPr>
-      <w:bookmarkStart w:id="42" w:name="_Toc83402504"/>
+      <w:bookmarkStart w:id="42" w:name="_Toc84497096"/>
       <w:r>
         <w:rPr>
           <w:rFonts w:ascii="Times New Roman" w:hAnsi="Times New Roman" w:cs="Times New Roman"/>
@@ -10516,7 +10634,7 @@
           <w:color w:val="auto"/>
         </w:rPr>
       </w:pPr>
-      <w:bookmarkStart w:id="43" w:name="_Toc83402505"/>
+      <w:bookmarkStart w:id="43" w:name="_Toc84497097"/>
       <w:r>
         <w:rPr>
           <w:rFonts w:ascii="Times New Roman" w:hAnsi="Times New Roman" w:cs="Times New Roman"/>
@@ -10534,7 +10652,6 @@
         </w:rPr>
         <w:t>THREE</w:t>
       </w:r>
-      <w:bookmarkEnd w:id="43"/>
       <w:r>
         <w:rPr>
           <w:rFonts w:ascii="Times New Roman" w:hAnsi="Times New Roman" w:cs="Times New Roman"/>
@@ -10543,6 +10660,7 @@
         </w:rPr>
         <w:t>: METHODOLOGY</w:t>
       </w:r>
+      <w:bookmarkEnd w:id="43"/>
     </w:p>
     <w:p>
       <w:pPr>
@@ -10555,7 +10673,7 @@
           <w:szCs w:val="28"/>
         </w:rPr>
       </w:pPr>
-      <w:bookmarkStart w:id="44" w:name="_Toc83402506"/>
+      <w:bookmarkStart w:id="44" w:name="_Toc84497098"/>
       <w:r>
         <w:rPr>
           <w:rFonts w:ascii="Times New Roman" w:hAnsi="Times New Roman" w:cs="Times New Roman"/>
@@ -10614,7 +10732,7 @@
           <w:szCs w:val="28"/>
         </w:rPr>
       </w:pPr>
-      <w:bookmarkStart w:id="45" w:name="_Toc83402507"/>
+      <w:bookmarkStart w:id="45" w:name="_Toc84497099"/>
       <w:r>
         <w:rPr>
           <w:rFonts w:ascii="Times New Roman" w:hAnsi="Times New Roman" w:cs="Times New Roman"/>
@@ -10769,7 +10887,7 @@
           <w:color w:val="auto"/>
         </w:rPr>
       </w:pPr>
-      <w:bookmarkStart w:id="46" w:name="_Toc83402508"/>
+      <w:bookmarkStart w:id="46" w:name="_Toc84497100"/>
       <w:r>
         <w:rPr>
           <w:rFonts w:ascii="Times New Roman" w:hAnsi="Times New Roman" w:cs="Times New Roman"/>
@@ -10882,7 +11000,7 @@
           <w:szCs w:val="28"/>
         </w:rPr>
       </w:pPr>
-      <w:bookmarkStart w:id="47" w:name="_Toc83402509"/>
+      <w:bookmarkStart w:id="47" w:name="_Toc84497101"/>
       <w:r>
         <w:rPr>
           <w:rFonts w:ascii="Times New Roman" w:hAnsi="Times New Roman" w:cs="Times New Roman"/>
@@ -11021,7 +11139,7 @@
           <w:szCs w:val="28"/>
         </w:rPr>
       </w:pPr>
-      <w:bookmarkStart w:id="48" w:name="_Toc83402510"/>
+      <w:bookmarkStart w:id="48" w:name="_Toc84497102"/>
       <w:r>
         <w:rPr>
           <w:rFonts w:ascii="Times New Roman" w:hAnsi="Times New Roman" w:cs="Times New Roman"/>
@@ -11375,7 +11493,7 @@
           <w:szCs w:val="28"/>
         </w:rPr>
       </w:pPr>
-      <w:bookmarkStart w:id="49" w:name="_Toc83402511"/>
+      <w:bookmarkStart w:id="49" w:name="_Toc84497103"/>
       <w:r>
         <w:rPr>
           <w:rFonts w:ascii="Times New Roman" w:hAnsi="Times New Roman" w:cs="Times New Roman"/>
@@ -11674,7 +11792,7 @@
         </w:rPr>
         <w:t xml:space="preserve"> </w:t>
       </w:r>
-      <w:bookmarkStart w:id="50" w:name="_Toc83402512"/>
+      <w:bookmarkStart w:id="50" w:name="_Toc84497104"/>
       <w:r>
         <w:rPr>
           <w:rFonts w:ascii="Times New Roman" w:hAnsi="Times New Roman" w:cs="Times New Roman"/>
@@ -11717,7 +11835,7 @@
           <w:szCs w:val="26"/>
         </w:rPr>
       </w:pPr>
-      <w:bookmarkStart w:id="51" w:name="_Toc83402513"/>
+      <w:bookmarkStart w:id="51" w:name="_Toc84497105"/>
       <w:r>
         <w:rPr>
           <w:rFonts w:ascii="Times New Roman" w:hAnsi="Times New Roman" w:cs="Times New Roman"/>
@@ -11928,7 +12046,7 @@
           <w:szCs w:val="28"/>
         </w:rPr>
       </w:pPr>
-      <w:bookmarkStart w:id="52" w:name="_Toc83402514"/>
+      <w:bookmarkStart w:id="52" w:name="_Toc84497106"/>
       <w:r>
         <w:rPr>
           <w:rFonts w:ascii="Times New Roman" w:hAnsi="Times New Roman" w:cs="Times New Roman"/>
@@ -12228,14 +12346,27 @@
                             <w:r>
                               <w:t xml:space="preserve">Figure </w:t>
                             </w:r>
-                            <w:fldSimple w:instr=" SEQ Figure \* ARABIC ">
-                              <w:r>
-                                <w:rPr>
-                                  <w:noProof/>
-                                </w:rPr>
-                                <w:t>1</w:t>
-                              </w:r>
-                            </w:fldSimple>
+                            <w:r>
+                              <w:fldChar w:fldCharType="begin"/>
+                            </w:r>
+                            <w:r>
+                              <w:instrText xml:space="preserve"> SEQ Figure \* ARABIC </w:instrText>
+                            </w:r>
+                            <w:r>
+                              <w:fldChar w:fldCharType="separate"/>
+                            </w:r>
+                            <w:r>
+                              <w:rPr>
+                                <w:noProof/>
+                              </w:rPr>
+                              <w:t>1</w:t>
+                            </w:r>
+                            <w:r>
+                              <w:rPr>
+                                <w:noProof/>
+                              </w:rPr>
+                              <w:fldChar w:fldCharType="end"/>
+                            </w:r>
                             <w:r>
                               <w:t xml:space="preserve"> Use Case Diagram</w:t>
                             </w:r>
@@ -15218,8 +15349,8 @@
           <w:szCs w:val="24"/>
         </w:rPr>
       </w:pPr>
-      <w:bookmarkStart w:id="55" w:name="_Toc83115706"/>
-      <w:bookmarkStart w:id="56" w:name="_Toc83402541"/>
+      <w:bookmarkStart w:id="54" w:name="_Toc83115706"/>
+      <w:bookmarkStart w:id="55" w:name="_Toc83402541"/>
       <w:r>
         <w:rPr>
           <w:rFonts w:ascii="Times New Roman" w:hAnsi="Times New Roman" w:cs="Times New Roman"/>
@@ -15271,8 +15402,8 @@
         </w:rPr>
         <w:t xml:space="preserve"> Use case simplification table</w:t>
       </w:r>
+      <w:bookmarkEnd w:id="54"/>
       <w:bookmarkEnd w:id="55"/>
-      <w:bookmarkEnd w:id="56"/>
     </w:p>
     <w:p>
       <w:pPr>
@@ -15824,8 +15955,8 @@
           <w:szCs w:val="24"/>
         </w:rPr>
       </w:pPr>
-      <w:bookmarkStart w:id="57" w:name="_Toc83115707"/>
-      <w:bookmarkStart w:id="58" w:name="_Toc83402542"/>
+      <w:bookmarkStart w:id="56" w:name="_Toc83115707"/>
+      <w:bookmarkStart w:id="57" w:name="_Toc83402542"/>
       <w:r>
         <w:rPr>
           <w:rFonts w:ascii="Times New Roman" w:hAnsi="Times New Roman" w:cs="Times New Roman"/>
@@ -15877,8 +16008,8 @@
         </w:rPr>
         <w:t xml:space="preserve"> Use Case 1</w:t>
       </w:r>
+      <w:bookmarkEnd w:id="56"/>
       <w:bookmarkEnd w:id="57"/>
-      <w:bookmarkEnd w:id="58"/>
     </w:p>
     <w:tbl>
       <w:tblPr>
@@ -16250,8 +16381,8 @@
           <w:color w:val="auto"/>
         </w:rPr>
       </w:pPr>
-      <w:bookmarkStart w:id="59" w:name="_Toc83115708"/>
-      <w:bookmarkStart w:id="60" w:name="_Toc83402543"/>
+      <w:bookmarkStart w:id="58" w:name="_Toc83115708"/>
+      <w:bookmarkStart w:id="59" w:name="_Toc83402543"/>
       <w:r>
         <w:rPr>
           <w:rFonts w:ascii="Times New Roman" w:hAnsi="Times New Roman" w:cs="Times New Roman"/>
@@ -16303,8 +16434,8 @@
         </w:rPr>
         <w:t xml:space="preserve"> Use Case 2</w:t>
       </w:r>
+      <w:bookmarkEnd w:id="58"/>
       <w:bookmarkEnd w:id="59"/>
-      <w:bookmarkEnd w:id="60"/>
     </w:p>
     <w:tbl>
       <w:tblPr>
@@ -16695,8 +16826,8 @@
           <w:color w:val="auto"/>
         </w:rPr>
       </w:pPr>
-      <w:bookmarkStart w:id="61" w:name="_Toc83115709"/>
-      <w:bookmarkStart w:id="62" w:name="_Toc83402544"/>
+      <w:bookmarkStart w:id="60" w:name="_Toc83115709"/>
+      <w:bookmarkStart w:id="61" w:name="_Toc83402544"/>
       <w:r>
         <w:rPr>
           <w:rFonts w:ascii="Times New Roman" w:hAnsi="Times New Roman" w:cs="Times New Roman"/>
@@ -16748,8 +16879,8 @@
         </w:rPr>
         <w:t xml:space="preserve"> Use Case 3</w:t>
       </w:r>
+      <w:bookmarkEnd w:id="60"/>
       <w:bookmarkEnd w:id="61"/>
-      <w:bookmarkEnd w:id="62"/>
     </w:p>
     <w:tbl>
       <w:tblPr>
@@ -17121,8 +17252,8 @@
           <w:color w:val="auto"/>
         </w:rPr>
       </w:pPr>
-      <w:bookmarkStart w:id="63" w:name="_Toc83115710"/>
-      <w:bookmarkStart w:id="64" w:name="_Toc83402545"/>
+      <w:bookmarkStart w:id="62" w:name="_Toc83115710"/>
+      <w:bookmarkStart w:id="63" w:name="_Toc83402545"/>
       <w:r>
         <w:rPr>
           <w:rFonts w:ascii="Times New Roman" w:hAnsi="Times New Roman" w:cs="Times New Roman"/>
@@ -17174,8 +17305,8 @@
         </w:rPr>
         <w:t xml:space="preserve"> Use Case 4</w:t>
       </w:r>
+      <w:bookmarkEnd w:id="62"/>
       <w:bookmarkEnd w:id="63"/>
-      <w:bookmarkEnd w:id="64"/>
     </w:p>
     <w:tbl>
       <w:tblPr>
@@ -17547,8 +17678,8 @@
           <w:color w:val="auto"/>
         </w:rPr>
       </w:pPr>
-      <w:bookmarkStart w:id="65" w:name="_Toc83115711"/>
-      <w:bookmarkStart w:id="66" w:name="_Toc83402546"/>
+      <w:bookmarkStart w:id="64" w:name="_Toc83115711"/>
+      <w:bookmarkStart w:id="65" w:name="_Toc83402546"/>
       <w:r>
         <w:rPr>
           <w:rFonts w:ascii="Times New Roman" w:hAnsi="Times New Roman" w:cs="Times New Roman"/>
@@ -17600,8 +17731,8 @@
         </w:rPr>
         <w:t xml:space="preserve"> Use Case 5</w:t>
       </w:r>
+      <w:bookmarkEnd w:id="64"/>
       <w:bookmarkEnd w:id="65"/>
-      <w:bookmarkEnd w:id="66"/>
     </w:p>
     <w:tbl>
       <w:tblPr>
@@ -17957,8 +18088,8 @@
           <w:color w:val="auto"/>
         </w:rPr>
       </w:pPr>
-      <w:bookmarkStart w:id="67" w:name="_Toc83115712"/>
-      <w:bookmarkStart w:id="68" w:name="_Toc83402547"/>
+      <w:bookmarkStart w:id="66" w:name="_Toc83115712"/>
+      <w:bookmarkStart w:id="67" w:name="_Toc83402547"/>
       <w:r>
         <w:rPr>
           <w:rFonts w:ascii="Times New Roman" w:hAnsi="Times New Roman" w:cs="Times New Roman"/>
@@ -18010,8 +18141,8 @@
         </w:rPr>
         <w:t xml:space="preserve"> Use Case 6</w:t>
       </w:r>
+      <w:bookmarkEnd w:id="66"/>
       <w:bookmarkEnd w:id="67"/>
-      <w:bookmarkEnd w:id="68"/>
     </w:p>
     <w:p>
       <w:pPr>
@@ -18385,8 +18516,8 @@
           <w:color w:val="auto"/>
         </w:rPr>
       </w:pPr>
-      <w:bookmarkStart w:id="69" w:name="_Toc83115713"/>
-      <w:bookmarkStart w:id="70" w:name="_Toc83402548"/>
+      <w:bookmarkStart w:id="68" w:name="_Toc83115713"/>
+      <w:bookmarkStart w:id="69" w:name="_Toc83402548"/>
       <w:r>
         <w:rPr>
           <w:rFonts w:ascii="Times New Roman" w:hAnsi="Times New Roman" w:cs="Times New Roman"/>
@@ -18438,8 +18569,8 @@
         </w:rPr>
         <w:t xml:space="preserve"> Use Case 7</w:t>
       </w:r>
+      <w:bookmarkEnd w:id="68"/>
       <w:bookmarkEnd w:id="69"/>
-      <w:bookmarkEnd w:id="70"/>
     </w:p>
     <w:p>
       <w:pPr>
@@ -18558,25 +18689,38 @@
                                 <w:noProof/>
                               </w:rPr>
                             </w:pPr>
-                            <w:bookmarkStart w:id="71" w:name="_Toc83402531"/>
+                            <w:bookmarkStart w:id="70" w:name="_Toc83402531"/>
                             <w:r>
                               <w:t xml:space="preserve">Figure </w:t>
                             </w:r>
-                            <w:fldSimple w:instr=" SEQ Figure \* ARABIC ">
-                              <w:r>
-                                <w:rPr>
-                                  <w:noProof/>
-                                </w:rPr>
-                                <w:t>2</w:t>
-                              </w:r>
-                            </w:fldSimple>
+                            <w:r>
+                              <w:fldChar w:fldCharType="begin"/>
+                            </w:r>
+                            <w:r>
+                              <w:instrText xml:space="preserve"> SEQ Figure \* ARABIC </w:instrText>
+                            </w:r>
+                            <w:r>
+                              <w:fldChar w:fldCharType="separate"/>
+                            </w:r>
+                            <w:r>
+                              <w:rPr>
+                                <w:noProof/>
+                              </w:rPr>
+                              <w:t>2</w:t>
+                            </w:r>
+                            <w:r>
+                              <w:rPr>
+                                <w:noProof/>
+                              </w:rPr>
+                              <w:fldChar w:fldCharType="end"/>
+                            </w:r>
                             <w:r>
                               <w:t xml:space="preserve"> </w:t>
                             </w:r>
                             <w:r>
                               <w:t>Student activity diagram</w:t>
                             </w:r>
-                            <w:bookmarkEnd w:id="71"/>
+                            <w:bookmarkEnd w:id="70"/>
                           </w:p>
                         </w:txbxContent>
                       </wps:txbx>
@@ -20385,22 +20529,35 @@
                                 <w:noProof/>
                               </w:rPr>
                             </w:pPr>
-                            <w:bookmarkStart w:id="73" w:name="_Toc83402532"/>
+                            <w:bookmarkStart w:id="71" w:name="_Toc83402532"/>
                             <w:r>
                               <w:t xml:space="preserve">Figure </w:t>
                             </w:r>
-                            <w:fldSimple w:instr=" SEQ Figure \* ARABIC ">
-                              <w:r>
-                                <w:rPr>
-                                  <w:noProof/>
-                                </w:rPr>
-                                <w:t>3</w:t>
-                              </w:r>
-                            </w:fldSimple>
+                            <w:r>
+                              <w:fldChar w:fldCharType="begin"/>
+                            </w:r>
+                            <w:r>
+                              <w:instrText xml:space="preserve"> SEQ Figure \* ARABIC </w:instrText>
+                            </w:r>
+                            <w:r>
+                              <w:fldChar w:fldCharType="separate"/>
+                            </w:r>
+                            <w:r>
+                              <w:rPr>
+                                <w:noProof/>
+                              </w:rPr>
+                              <w:t>3</w:t>
+                            </w:r>
+                            <w:r>
+                              <w:rPr>
+                                <w:noProof/>
+                              </w:rPr>
+                              <w:fldChar w:fldCharType="end"/>
+                            </w:r>
                             <w:r>
                               <w:t xml:space="preserve"> admin/Staff activity diagram</w:t>
                             </w:r>
-                            <w:bookmarkEnd w:id="73"/>
+                            <w:bookmarkEnd w:id="71"/>
                           </w:p>
                         </w:txbxContent>
                       </wps:txbx>
@@ -22584,7 +22741,7 @@
           <w:szCs w:val="28"/>
         </w:rPr>
       </w:pPr>
-      <w:bookmarkStart w:id="75" w:name="_Toc83402515"/>
+      <w:bookmarkStart w:id="72" w:name="_Toc84497107"/>
       <w:r>
         <w:rPr>
           <w:rFonts w:ascii="Times New Roman" w:hAnsi="Times New Roman" w:cs="Times New Roman"/>
@@ -22596,7 +22753,7 @@
         <w:lastRenderedPageBreak/>
         <w:t>3.7.3 Database Design</w:t>
       </w:r>
-      <w:bookmarkEnd w:id="75"/>
+      <w:bookmarkEnd w:id="72"/>
     </w:p>
     <w:p>
       <w:pPr>
@@ -23074,7 +23231,7 @@
           <w:szCs w:val="24"/>
         </w:rPr>
       </w:pPr>
-      <w:bookmarkStart w:id="76" w:name="_Toc83402549"/>
+      <w:bookmarkStart w:id="73" w:name="_Toc83402549"/>
       <w:r>
         <w:rPr>
           <w:rFonts w:ascii="Times New Roman" w:hAnsi="Times New Roman" w:cs="Times New Roman"/>
@@ -23126,7 +23283,7 @@
         </w:rPr>
         <w:t xml:space="preserve"> Database design tables</w:t>
       </w:r>
-      <w:bookmarkEnd w:id="76"/>
+      <w:bookmarkEnd w:id="73"/>
     </w:p>
     <w:p>
       <w:pPr>
@@ -23870,7 +24027,7 @@
           <w:szCs w:val="24"/>
         </w:rPr>
       </w:pPr>
-      <w:bookmarkStart w:id="77" w:name="_Toc83402550"/>
+      <w:bookmarkStart w:id="74" w:name="_Toc83402550"/>
       <w:r>
         <w:rPr>
           <w:rFonts w:ascii="Times New Roman" w:hAnsi="Times New Roman" w:cs="Times New Roman"/>
@@ -23922,7 +24079,7 @@
         </w:rPr>
         <w:t xml:space="preserve"> Student's register table</w:t>
       </w:r>
-      <w:bookmarkEnd w:id="77"/>
+      <w:bookmarkEnd w:id="74"/>
     </w:p>
     <w:p>
       <w:pPr>
@@ -25835,7 +25992,7 @@
           <w:szCs w:val="24"/>
         </w:rPr>
       </w:pPr>
-      <w:bookmarkStart w:id="78" w:name="_Toc83402551"/>
+      <w:bookmarkStart w:id="75" w:name="_Toc83402551"/>
       <w:r>
         <w:rPr>
           <w:rFonts w:ascii="Times New Roman" w:hAnsi="Times New Roman" w:cs="Times New Roman"/>
@@ -25887,7 +26044,7 @@
         </w:rPr>
         <w:t xml:space="preserve"> Student's application Table</w:t>
       </w:r>
-      <w:bookmarkEnd w:id="78"/>
+      <w:bookmarkEnd w:id="75"/>
     </w:p>
     <w:p>
       <w:pPr>
@@ -26437,7 +26594,7 @@
           <w:szCs w:val="24"/>
         </w:rPr>
       </w:pPr>
-      <w:bookmarkStart w:id="79" w:name="_Toc83402552"/>
+      <w:bookmarkStart w:id="76" w:name="_Toc83402552"/>
       <w:r>
         <w:rPr>
           <w:rFonts w:ascii="Times New Roman" w:hAnsi="Times New Roman" w:cs="Times New Roman"/>
@@ -26489,7 +26646,7 @@
         </w:rPr>
         <w:t xml:space="preserve"> Loan details Table</w:t>
       </w:r>
-      <w:bookmarkEnd w:id="79"/>
+      <w:bookmarkEnd w:id="76"/>
     </w:p>
     <w:p>
       <w:pPr>
@@ -27246,7 +27403,7 @@
           <w:szCs w:val="24"/>
         </w:rPr>
       </w:pPr>
-      <w:bookmarkStart w:id="80" w:name="_Toc83402553"/>
+      <w:bookmarkStart w:id="77" w:name="_Toc83402553"/>
       <w:r>
         <w:rPr>
           <w:rFonts w:ascii="Times New Roman" w:hAnsi="Times New Roman" w:cs="Times New Roman"/>
@@ -27298,7 +27455,7 @@
         </w:rPr>
         <w:t xml:space="preserve"> Complaints Table</w:t>
       </w:r>
-      <w:bookmarkEnd w:id="80"/>
+      <w:bookmarkEnd w:id="77"/>
     </w:p>
     <w:p>
       <w:pPr>
@@ -27726,7 +27883,7 @@
           <w:szCs w:val="24"/>
         </w:rPr>
       </w:pPr>
-      <w:bookmarkStart w:id="81" w:name="_Toc83402554"/>
+      <w:bookmarkStart w:id="78" w:name="_Toc83402554"/>
       <w:r>
         <w:rPr>
           <w:rFonts w:ascii="Times New Roman" w:hAnsi="Times New Roman" w:cs="Times New Roman"/>
@@ -27778,7 +27935,7 @@
         </w:rPr>
         <w:t xml:space="preserve"> Downloads Table</w:t>
       </w:r>
-      <w:bookmarkEnd w:id="81"/>
+      <w:bookmarkEnd w:id="78"/>
     </w:p>
     <w:p>
       <w:pPr>
@@ -27888,7 +28045,7 @@
           <w:szCs w:val="24"/>
         </w:rPr>
       </w:pPr>
-      <w:bookmarkStart w:id="82" w:name="_Toc83402533"/>
+      <w:bookmarkStart w:id="79" w:name="_Toc83402533"/>
       <w:r>
         <w:rPr>
           <w:rFonts w:ascii="Times New Roman" w:hAnsi="Times New Roman" w:cs="Times New Roman"/>
@@ -27940,7 +28097,7 @@
         </w:rPr>
         <w:t xml:space="preserve"> Entitty Relationship Diagram</w:t>
       </w:r>
-      <w:bookmarkEnd w:id="82"/>
+      <w:bookmarkEnd w:id="79"/>
     </w:p>
     <w:p>
       <w:pPr>
@@ -27953,7 +28110,7 @@
           <w:szCs w:val="28"/>
         </w:rPr>
       </w:pPr>
-      <w:bookmarkStart w:id="83" w:name="_Toc83402516"/>
+      <w:bookmarkStart w:id="80" w:name="_Toc84497108"/>
       <w:r>
         <w:rPr>
           <w:rFonts w:ascii="Times New Roman" w:hAnsi="Times New Roman" w:cs="Times New Roman"/>
@@ -27975,7 +28132,7 @@
         </w:rPr>
         <w:t xml:space="preserve"> Interface Design</w:t>
       </w:r>
-      <w:bookmarkEnd w:id="83"/>
+      <w:bookmarkEnd w:id="80"/>
     </w:p>
     <w:p>
       <w:pPr>
@@ -28041,7 +28198,7 @@
           <w:color w:val="auto"/>
         </w:rPr>
       </w:pPr>
-      <w:bookmarkStart w:id="84" w:name="_Toc83402534"/>
+      <w:bookmarkStart w:id="81" w:name="_Toc83402534"/>
       <w:r>
         <w:rPr>
           <w:rFonts w:ascii="Times New Roman" w:hAnsi="Times New Roman" w:cs="Times New Roman"/>
@@ -28093,7 +28250,7 @@
         </w:rPr>
         <w:t xml:space="preserve"> login page design</w:t>
       </w:r>
-      <w:bookmarkEnd w:id="84"/>
+      <w:bookmarkEnd w:id="81"/>
     </w:p>
     <w:p>
       <w:pPr>
@@ -28165,7 +28322,7 @@
           <w:color w:val="auto"/>
         </w:rPr>
       </w:pPr>
-      <w:bookmarkStart w:id="85" w:name="_Toc83402535"/>
+      <w:bookmarkStart w:id="82" w:name="_Toc83402535"/>
       <w:r>
         <w:rPr>
           <w:rFonts w:ascii="Times New Roman" w:hAnsi="Times New Roman" w:cs="Times New Roman"/>
@@ -28217,7 +28374,7 @@
         </w:rPr>
         <w:t xml:space="preserve"> Register Form</w:t>
       </w:r>
-      <w:bookmarkEnd w:id="85"/>
+      <w:bookmarkEnd w:id="82"/>
     </w:p>
     <w:p>
       <w:pPr>
@@ -28297,7 +28454,7 @@
           <w:color w:val="auto"/>
         </w:rPr>
       </w:pPr>
-      <w:bookmarkStart w:id="86" w:name="_Toc83402536"/>
+      <w:bookmarkStart w:id="83" w:name="_Toc83402536"/>
       <w:r>
         <w:rPr>
           <w:rFonts w:ascii="Times New Roman" w:hAnsi="Times New Roman" w:cs="Times New Roman"/>
@@ -28349,7 +28506,7 @@
         </w:rPr>
         <w:t xml:space="preserve"> Student Dashboard</w:t>
       </w:r>
-      <w:bookmarkEnd w:id="86"/>
+      <w:bookmarkEnd w:id="83"/>
     </w:p>
     <w:p>
       <w:pPr>
@@ -28418,7 +28575,7 @@
           <w:color w:val="auto"/>
         </w:rPr>
       </w:pPr>
-      <w:bookmarkStart w:id="87" w:name="_Toc83402537"/>
+      <w:bookmarkStart w:id="84" w:name="_Toc83402537"/>
       <w:r>
         <w:rPr>
           <w:rFonts w:ascii="Times New Roman" w:hAnsi="Times New Roman" w:cs="Times New Roman"/>
@@ -28470,7 +28627,7 @@
         </w:rPr>
         <w:t xml:space="preserve"> Admin Dashboard</w:t>
       </w:r>
-      <w:bookmarkEnd w:id="87"/>
+      <w:bookmarkEnd w:id="84"/>
     </w:p>
     <w:p>
       <w:pPr>
@@ -28503,7 +28660,7 @@
           <w:color w:val="auto"/>
         </w:rPr>
       </w:pPr>
-      <w:bookmarkStart w:id="88" w:name="_Toc83402517"/>
+      <w:bookmarkStart w:id="85" w:name="_Toc84497109"/>
       <w:r>
         <w:rPr>
           <w:rFonts w:ascii="Times New Roman" w:hAnsi="Times New Roman" w:cs="Times New Roman"/>
@@ -28537,7 +28694,7 @@
         </w:rPr>
         <w:t>SYSTEM DEVELOPMENT AND IMPLIMENTATION</w:t>
       </w:r>
-      <w:bookmarkEnd w:id="88"/>
+      <w:bookmarkEnd w:id="85"/>
     </w:p>
     <w:p>
       <w:pPr>
@@ -28551,7 +28708,7 @@
           <w:szCs w:val="28"/>
         </w:rPr>
       </w:pPr>
-      <w:bookmarkStart w:id="89" w:name="_Toc83402518"/>
+      <w:bookmarkStart w:id="86" w:name="_Toc84497110"/>
       <w:r>
         <w:rPr>
           <w:rFonts w:ascii="Times New Roman" w:hAnsi="Times New Roman" w:cs="Times New Roman"/>
@@ -28582,7 +28739,7 @@
         </w:rPr>
         <w:t>Development Environment: Hardware Components</w:t>
       </w:r>
-      <w:bookmarkEnd w:id="89"/>
+      <w:bookmarkEnd w:id="86"/>
     </w:p>
     <w:p>
       <w:pPr>
@@ -28738,7 +28895,7 @@
           <w:color w:val="auto"/>
         </w:rPr>
       </w:pPr>
-      <w:bookmarkStart w:id="90" w:name="_Toc83402519"/>
+      <w:bookmarkStart w:id="87" w:name="_Toc84497111"/>
       <w:r>
         <w:rPr>
           <w:rFonts w:ascii="Times New Roman" w:hAnsi="Times New Roman" w:cs="Times New Roman"/>
@@ -28755,7 +28912,7 @@
         </w:rPr>
         <w:t>Development Environment: Software Components</w:t>
       </w:r>
-      <w:bookmarkEnd w:id="90"/>
+      <w:bookmarkEnd w:id="87"/>
     </w:p>
     <w:p>
       <w:pPr>
@@ -29036,7 +29193,7 @@
           <w:szCs w:val="28"/>
         </w:rPr>
       </w:pPr>
-      <w:bookmarkStart w:id="91" w:name="_Toc83402520"/>
+      <w:bookmarkStart w:id="88" w:name="_Toc84497112"/>
       <w:r>
         <w:rPr>
           <w:rFonts w:ascii="Times New Roman" w:hAnsi="Times New Roman" w:cs="Times New Roman"/>
@@ -29047,7 +29204,7 @@
         </w:rPr>
         <w:t xml:space="preserve">4.3 </w:t>
       </w:r>
-      <w:bookmarkStart w:id="92" w:name="_TOC_250010"/>
+      <w:bookmarkStart w:id="89" w:name="_TOC_250010"/>
       <w:r>
         <w:rPr>
           <w:rFonts w:ascii="Times New Roman" w:hAnsi="Times New Roman" w:cs="Times New Roman"/>
@@ -29304,8 +29461,8 @@
         </w:rPr>
         <w:t>n</w:t>
       </w:r>
-      <w:bookmarkEnd w:id="91"/>
-      <w:bookmarkEnd w:id="92"/>
+      <w:bookmarkEnd w:id="88"/>
+      <w:bookmarkEnd w:id="89"/>
     </w:p>
     <w:p>
       <w:pPr>
@@ -31180,7 +31337,7 @@
           <w:szCs w:val="28"/>
         </w:rPr>
       </w:pPr>
-      <w:bookmarkStart w:id="93" w:name="_Toc83402521"/>
+      <w:bookmarkStart w:id="90" w:name="_Toc84497113"/>
       <w:r>
         <w:rPr>
           <w:rFonts w:ascii="Times New Roman" w:hAnsi="Times New Roman" w:cs="Times New Roman"/>
@@ -31201,7 +31358,7 @@
         </w:rPr>
         <w:t>Unit Testing</w:t>
       </w:r>
-      <w:bookmarkEnd w:id="93"/>
+      <w:bookmarkEnd w:id="90"/>
     </w:p>
     <w:p>
       <w:pPr>
@@ -31405,7 +31562,7 @@
           <w:szCs w:val="28"/>
         </w:rPr>
       </w:pPr>
-      <w:bookmarkStart w:id="94" w:name="_Toc83402522"/>
+      <w:bookmarkStart w:id="91" w:name="_Toc84497114"/>
       <w:r>
         <w:rPr>
           <w:rFonts w:ascii="Times New Roman" w:hAnsi="Times New Roman" w:cs="Times New Roman"/>
@@ -31427,7 +31584,7 @@
         </w:rPr>
         <w:t>Integration Testing</w:t>
       </w:r>
-      <w:bookmarkEnd w:id="94"/>
+      <w:bookmarkEnd w:id="91"/>
     </w:p>
     <w:p>
       <w:pPr>
@@ -31515,7 +31672,7 @@
           <w:szCs w:val="28"/>
         </w:rPr>
       </w:pPr>
-      <w:bookmarkStart w:id="95" w:name="_Toc83402523"/>
+      <w:bookmarkStart w:id="92" w:name="_Toc84497115"/>
       <w:r>
         <w:rPr>
           <w:rFonts w:ascii="Times New Roman" w:hAnsi="Times New Roman" w:cs="Times New Roman"/>
@@ -31536,7 +31693,7 @@
         </w:rPr>
         <w:t>System Testing</w:t>
       </w:r>
-      <w:bookmarkEnd w:id="95"/>
+      <w:bookmarkEnd w:id="92"/>
     </w:p>
     <w:p>
       <w:pPr>
@@ -31702,7 +31859,7 @@
           <w:color w:val="auto"/>
         </w:rPr>
       </w:pPr>
-      <w:bookmarkStart w:id="96" w:name="_Toc83402524"/>
+      <w:bookmarkStart w:id="93" w:name="_Toc84497116"/>
       <w:r>
         <w:rPr>
           <w:rFonts w:ascii="Times New Roman" w:hAnsi="Times New Roman" w:cs="Times New Roman"/>
@@ -31712,7 +31869,7 @@
         <w:lastRenderedPageBreak/>
         <w:t xml:space="preserve">CHAPTER FIVE: </w:t>
       </w:r>
-      <w:bookmarkStart w:id="97" w:name="_TOC_250004"/>
+      <w:bookmarkStart w:id="94" w:name="_TOC_250004"/>
       <w:r>
         <w:rPr>
           <w:rFonts w:ascii="Times New Roman" w:hAnsi="Times New Roman" w:cs="Times New Roman"/>
@@ -31721,8 +31878,8 @@
         </w:rPr>
         <w:t>RESULTS AND DISCUSSIONS</w:t>
       </w:r>
-      <w:bookmarkEnd w:id="96"/>
-      <w:bookmarkEnd w:id="97"/>
+      <w:bookmarkEnd w:id="93"/>
+      <w:bookmarkEnd w:id="94"/>
     </w:p>
     <w:p>
       <w:pPr>
@@ -31736,7 +31893,7 @@
           <w:szCs w:val="28"/>
         </w:rPr>
       </w:pPr>
-      <w:bookmarkStart w:id="98" w:name="_Toc83402525"/>
+      <w:bookmarkStart w:id="95" w:name="_Toc84497117"/>
       <w:r>
         <w:rPr>
           <w:rFonts w:ascii="Times New Roman" w:hAnsi="Times New Roman" w:cs="Times New Roman"/>
@@ -31747,7 +31904,7 @@
         </w:rPr>
         <w:t>RESULTS AND DICUSSIONS</w:t>
       </w:r>
-      <w:bookmarkEnd w:id="98"/>
+      <w:bookmarkEnd w:id="95"/>
     </w:p>
     <w:p>
       <w:pPr>
@@ -32807,7 +32964,7 @@
           <w:szCs w:val="28"/>
         </w:rPr>
       </w:pPr>
-      <w:bookmarkStart w:id="99" w:name="_Toc83402555"/>
+      <w:bookmarkStart w:id="96" w:name="_Toc83402555"/>
       <w:r>
         <w:rPr>
           <w:rFonts w:ascii="Times New Roman" w:hAnsi="Times New Roman" w:cs="Times New Roman"/>
@@ -32859,7 +33016,7 @@
         </w:rPr>
         <w:t xml:space="preserve"> Staff Response Raw data table</w:t>
       </w:r>
-      <w:bookmarkEnd w:id="99"/>
+      <w:bookmarkEnd w:id="96"/>
     </w:p>
     <w:p>
       <w:pPr>
@@ -33155,7 +33312,7 @@
           <w:color w:val="auto"/>
         </w:rPr>
       </w:pPr>
-      <w:bookmarkStart w:id="100" w:name="_Toc83402538"/>
+      <w:bookmarkStart w:id="97" w:name="_Toc83402538"/>
       <w:r>
         <w:rPr>
           <w:rFonts w:ascii="Times New Roman" w:hAnsi="Times New Roman" w:cs="Times New Roman"/>
@@ -33207,7 +33364,7 @@
         </w:rPr>
         <w:t xml:space="preserve"> Average no. of applications</w:t>
       </w:r>
-      <w:bookmarkEnd w:id="100"/>
+      <w:bookmarkEnd w:id="97"/>
     </w:p>
     <w:p>
       <w:pPr>
@@ -33251,7 +33408,7 @@
           <w:color w:val="auto"/>
         </w:rPr>
       </w:pPr>
-      <w:bookmarkStart w:id="101" w:name="_Toc83402539"/>
+      <w:bookmarkStart w:id="98" w:name="_Toc83402539"/>
       <w:r>
         <w:rPr>
           <w:rFonts w:ascii="Times New Roman" w:hAnsi="Times New Roman" w:cs="Times New Roman"/>
@@ -33303,7 +33460,7 @@
         </w:rPr>
         <w:t xml:space="preserve"> Rate of form loss by staff</w:t>
       </w:r>
-      <w:bookmarkEnd w:id="101"/>
+      <w:bookmarkEnd w:id="98"/>
     </w:p>
     <w:p>
       <w:pPr>
@@ -33362,7 +33519,7 @@
           <w:color w:val="auto"/>
         </w:rPr>
       </w:pPr>
-      <w:bookmarkStart w:id="102" w:name="_Toc83402540"/>
+      <w:bookmarkStart w:id="99" w:name="_Toc83402540"/>
       <w:r>
         <w:rPr>
           <w:rFonts w:ascii="Times New Roman" w:hAnsi="Times New Roman" w:cs="Times New Roman"/>
@@ -33414,7 +33571,7 @@
         </w:rPr>
         <w:t xml:space="preserve"> Rate of system reliability</w:t>
       </w:r>
-      <w:bookmarkEnd w:id="102"/>
+      <w:bookmarkEnd w:id="99"/>
     </w:p>
     <w:p>
       <w:pPr>
@@ -33444,7 +33601,7 @@
           <w:color w:val="auto"/>
         </w:rPr>
       </w:pPr>
-      <w:bookmarkStart w:id="103" w:name="_Toc83402526"/>
+      <w:bookmarkStart w:id="100" w:name="_Toc84497118"/>
       <w:r>
         <w:rPr>
           <w:rFonts w:ascii="Times New Roman" w:hAnsi="Times New Roman" w:cs="Times New Roman"/>
@@ -33454,8 +33611,8 @@
         <w:lastRenderedPageBreak/>
         <w:t xml:space="preserve">CHAPTER FIVE: </w:t>
       </w:r>
-      <w:bookmarkStart w:id="104" w:name="CONCLUSION_AND_RECOMMENDATIONS"/>
-      <w:bookmarkEnd w:id="104"/>
+      <w:bookmarkStart w:id="101" w:name="CONCLUSION_AND_RECOMMENDATIONS"/>
+      <w:bookmarkEnd w:id="101"/>
       <w:r>
         <w:rPr>
           <w:rFonts w:ascii="Times New Roman" w:hAnsi="Times New Roman" w:cs="Times New Roman"/>
@@ -33464,7 +33621,7 @@
         </w:rPr>
         <w:t>CONCLUSION AND RECOMMENDATIONS</w:t>
       </w:r>
-      <w:bookmarkEnd w:id="103"/>
+      <w:bookmarkEnd w:id="100"/>
     </w:p>
     <w:p>
       <w:pPr>
@@ -33946,7 +34103,7 @@
         <w:br w:type="page"/>
       </w:r>
     </w:p>
-    <w:bookmarkStart w:id="105" w:name="_Toc83402527" w:displacedByCustomXml="next"/>
+    <w:bookmarkStart w:id="102" w:name="_Toc84497119" w:displacedByCustomXml="next"/>
     <w:sdt>
       <w:sdtPr>
         <w:rPr>
@@ -33980,7 +34137,7 @@
             </w:rPr>
             <w:t>REFERENCES</w:t>
           </w:r>
-          <w:bookmarkEnd w:id="105"/>
+          <w:bookmarkEnd w:id="102"/>
         </w:p>
         <w:sdt>
           <w:sdtPr>
@@ -34254,7 +34411,7 @@
           <w:color w:val="auto"/>
         </w:rPr>
       </w:pPr>
-      <w:bookmarkStart w:id="106" w:name="_Toc83402528"/>
+      <w:bookmarkStart w:id="103" w:name="_Toc84497120"/>
       <w:r>
         <w:rPr>
           <w:rFonts w:ascii="Times New Roman" w:hAnsi="Times New Roman" w:cs="Times New Roman"/>
@@ -34264,9 +34421,9 @@
         <w:lastRenderedPageBreak/>
         <w:t>APPENDICES</w:t>
       </w:r>
-      <w:bookmarkStart w:id="107" w:name="GANNT_CHART"/>
-      <w:bookmarkEnd w:id="106"/>
-      <w:bookmarkEnd w:id="107"/>
+      <w:bookmarkStart w:id="104" w:name="GANNT_CHART"/>
+      <w:bookmarkEnd w:id="103"/>
+      <w:bookmarkEnd w:id="104"/>
     </w:p>
     <w:p>
       <w:pPr>
@@ -34278,7 +34435,7 @@
           <w:color w:val="auto"/>
         </w:rPr>
       </w:pPr>
-      <w:bookmarkStart w:id="108" w:name="_Toc83402529"/>
+      <w:bookmarkStart w:id="105" w:name="_Toc84497121"/>
       <w:r>
         <w:rPr>
           <w:rFonts w:ascii="Times New Roman" w:hAnsi="Times New Roman" w:cs="Times New Roman"/>
@@ -34295,7 +34452,7 @@
         </w:rPr>
         <w:t>T CHART</w:t>
       </w:r>
-      <w:bookmarkEnd w:id="108"/>
+      <w:bookmarkEnd w:id="105"/>
     </w:p>
     <w:p>
       <w:pPr>
@@ -35271,7 +35428,7 @@
             <w:bCs/>
             <w:noProof/>
           </w:rPr>
-          <w:t>32</w:t>
+          <w:t>4</w:t>
         </w:r>
         <w:r>
           <w:rPr>
@@ -42232,7 +42389,7 @@
 </file>
 
 <file path=customXml/itemProps1.xml><?xml version="1.0" encoding="utf-8"?>
-<ds:datastoreItem xmlns:ds="http://schemas.openxmlformats.org/officeDocument/2006/customXml" ds:itemID="{B59E13C6-53C0-4AEF-B918-36E6EB564881}">
+<ds:datastoreItem xmlns:ds="http://schemas.openxmlformats.org/officeDocument/2006/customXml" ds:itemID="{A61C4107-263D-48A2-BF03-E804F84F1131}">
   <ds:schemaRefs>
     <ds:schemaRef ds:uri="http://schemas.openxmlformats.org/officeDocument/2006/bibliography"/>
   </ds:schemaRefs>

</xml_diff>

<commit_message>
updated list of participants
</commit_message>
<xml_diff>
--- a/Documentation/2.2 IT PROJECT DOCUMENTATION updated.docx
+++ b/Documentation/2.2 IT PROJECT DOCUMENTATION updated.docx
@@ -761,6 +761,75 @@
           </w:p>
         </w:tc>
       </w:tr>
+      <w:tr>
+        <w:tc>
+          <w:tcPr>
+            <w:tcW w:w="2793" w:type="dxa"/>
+          </w:tcPr>
+          <w:p>
+            <w:pPr>
+              <w:spacing w:after="0"/>
+              <w:rPr>
+                <w:rFonts w:ascii="Times New Roman" w:hAnsi="Times New Roman" w:cs="Times New Roman"/>
+                <w:b/>
+                <w:sz w:val="24"/>
+                <w:szCs w:val="24"/>
+              </w:rPr>
+            </w:pPr>
+            <w:r>
+              <w:rPr>
+                <w:rFonts w:ascii="Times New Roman" w:hAnsi="Times New Roman" w:cs="Times New Roman"/>
+                <w:b/>
+                <w:sz w:val="24"/>
+                <w:szCs w:val="24"/>
+              </w:rPr>
+              <w:t>CIT/00144/019</w:t>
+            </w:r>
+          </w:p>
+        </w:tc>
+        <w:tc>
+          <w:tcPr>
+            <w:tcW w:w="3862" w:type="dxa"/>
+          </w:tcPr>
+          <w:p>
+            <w:pPr>
+              <w:rPr>
+                <w:rFonts w:ascii="Times New Roman" w:eastAsia="Calibri" w:hAnsi="Times New Roman" w:cs="Times New Roman"/>
+                <w:b/>
+                <w:sz w:val="24"/>
+                <w:szCs w:val="24"/>
+                <w:lang w:val="en-AU" w:eastAsia="en-AU"/>
+              </w:rPr>
+            </w:pPr>
+            <w:r>
+              <w:rPr>
+                <w:rFonts w:ascii="Times New Roman" w:eastAsia="Calibri" w:hAnsi="Times New Roman" w:cs="Times New Roman"/>
+                <w:b/>
+                <w:sz w:val="24"/>
+                <w:szCs w:val="24"/>
+                <w:lang w:val="en-AU" w:eastAsia="en-AU"/>
+              </w:rPr>
+              <w:t>STEPHEN GAKONYO</w:t>
+            </w:r>
+          </w:p>
+        </w:tc>
+        <w:tc>
+          <w:tcPr>
+            <w:tcW w:w="2160" w:type="dxa"/>
+          </w:tcPr>
+          <w:p>
+            <w:pPr>
+              <w:rPr>
+                <w:rFonts w:ascii="Times New Roman" w:eastAsia="Calibri" w:hAnsi="Times New Roman" w:cs="Times New Roman"/>
+                <w:b/>
+                <w:lang w:val="en-AU" w:eastAsia="en-AU"/>
+              </w:rPr>
+            </w:pPr>
+            <w:bookmarkStart w:id="7" w:name="_GoBack"/>
+            <w:bookmarkEnd w:id="7"/>
+          </w:p>
+        </w:tc>
+      </w:tr>
     </w:tbl>
     <w:p>
       <w:pPr>
@@ -1025,10 +1094,10 @@
           <w:color w:val="auto"/>
         </w:rPr>
       </w:pPr>
-      <w:bookmarkStart w:id="7" w:name="_Toc322699681"/>
-      <w:bookmarkStart w:id="8" w:name="_Toc432332910"/>
-      <w:bookmarkStart w:id="9" w:name="_Toc79707224"/>
-      <w:bookmarkStart w:id="10" w:name="_Toc81039339"/>
+      <w:bookmarkStart w:id="8" w:name="_Toc322699681"/>
+      <w:bookmarkStart w:id="9" w:name="_Toc432332910"/>
+      <w:bookmarkStart w:id="10" w:name="_Toc79707224"/>
+      <w:bookmarkStart w:id="11" w:name="_Toc81039339"/>
       <w:r>
         <w:rPr>
           <w:rStyle w:val="Heading1Char"/>
@@ -1051,7 +1120,7 @@
           <w:color w:val="auto"/>
         </w:rPr>
       </w:pPr>
-      <w:bookmarkStart w:id="11" w:name="_Toc84497074"/>
+      <w:bookmarkStart w:id="12" w:name="_Toc84497074"/>
       <w:r>
         <w:rPr>
           <w:rStyle w:val="Heading1Char"/>
@@ -1062,11 +1131,11 @@
         <w:lastRenderedPageBreak/>
         <w:t>ABSTRACT</w:t>
       </w:r>
-      <w:bookmarkEnd w:id="7"/>
       <w:bookmarkEnd w:id="8"/>
       <w:bookmarkEnd w:id="9"/>
       <w:bookmarkEnd w:id="10"/>
       <w:bookmarkEnd w:id="11"/>
+      <w:bookmarkEnd w:id="12"/>
     </w:p>
     <w:p>
       <w:pPr>
@@ -1420,9 +1489,9 @@
           <w:color w:val="auto"/>
         </w:rPr>
       </w:pPr>
-      <w:bookmarkStart w:id="12" w:name="_Toc79707225"/>
-      <w:bookmarkStart w:id="13" w:name="_Toc81039340"/>
-      <w:bookmarkStart w:id="14" w:name="_Toc84497075"/>
+      <w:bookmarkStart w:id="13" w:name="_Toc79707225"/>
+      <w:bookmarkStart w:id="14" w:name="_Toc81039340"/>
+      <w:bookmarkStart w:id="15" w:name="_Toc84497075"/>
       <w:r>
         <w:rPr>
           <w:rFonts w:ascii="Times New Roman" w:hAnsi="Times New Roman" w:cs="Times New Roman"/>
@@ -1432,9 +1501,9 @@
         <w:lastRenderedPageBreak/>
         <w:t>ACKNOWLEDGEMENT</w:t>
       </w:r>
-      <w:bookmarkEnd w:id="12"/>
       <w:bookmarkEnd w:id="13"/>
       <w:bookmarkEnd w:id="14"/>
+      <w:bookmarkEnd w:id="15"/>
     </w:p>
     <w:p>
       <w:pPr>
@@ -1517,7 +1586,7 @@
           <w:color w:val="auto"/>
         </w:rPr>
       </w:pPr>
-      <w:bookmarkStart w:id="15" w:name="_Toc84497076"/>
+      <w:bookmarkStart w:id="16" w:name="_Toc84497076"/>
       <w:r>
         <w:rPr>
           <w:rFonts w:ascii="Times New Roman" w:hAnsi="Times New Roman" w:cs="Times New Roman"/>
@@ -1527,7 +1596,7 @@
         <w:lastRenderedPageBreak/>
         <w:t>TABLE OF CONTENTS</w:t>
       </w:r>
-      <w:bookmarkEnd w:id="15"/>
+      <w:bookmarkEnd w:id="16"/>
     </w:p>
     <w:sdt>
       <w:sdtPr>
@@ -5363,7 +5432,7 @@
           <w:szCs w:val="24"/>
         </w:rPr>
       </w:pPr>
-      <w:bookmarkStart w:id="16" w:name="_Toc81039342"/>
+      <w:bookmarkStart w:id="17" w:name="_Toc81039342"/>
       <w:r>
         <w:rPr>
           <w:rFonts w:ascii="Times New Roman" w:hAnsi="Times New Roman" w:cs="Times New Roman"/>
@@ -5383,7 +5452,7 @@
           <w:noProof/>
         </w:rPr>
       </w:pPr>
-      <w:bookmarkStart w:id="17" w:name="_Toc84497077"/>
+      <w:bookmarkStart w:id="18" w:name="_Toc84497077"/>
       <w:r>
         <w:rPr>
           <w:rFonts w:ascii="Times New Roman" w:hAnsi="Times New Roman" w:cs="Times New Roman"/>
@@ -5395,9 +5464,9 @@
         <w:lastRenderedPageBreak/>
         <w:t>LIST OF FIGURES</w:t>
       </w:r>
-      <w:bookmarkStart w:id="18" w:name="_Toc81039343"/>
-      <w:bookmarkEnd w:id="16"/>
+      <w:bookmarkStart w:id="19" w:name="_Toc81039343"/>
       <w:bookmarkEnd w:id="17"/>
+      <w:bookmarkEnd w:id="18"/>
       <w:r>
         <w:rPr>
           <w:rFonts w:ascii="Times New Roman" w:hAnsi="Times New Roman" w:cs="Times New Roman"/>
@@ -6528,7 +6597,7 @@
           <w:color w:val="auto"/>
         </w:rPr>
       </w:pPr>
-      <w:bookmarkStart w:id="19" w:name="_Toc84497078"/>
+      <w:bookmarkStart w:id="20" w:name="_Toc84497078"/>
       <w:r>
         <w:rPr>
           <w:rFonts w:ascii="Times New Roman" w:hAnsi="Times New Roman" w:cs="Times New Roman"/>
@@ -6538,7 +6607,7 @@
         <w:lastRenderedPageBreak/>
         <w:t>LIST OF TABLE</w:t>
       </w:r>
-      <w:bookmarkEnd w:id="18"/>
+      <w:bookmarkEnd w:id="19"/>
       <w:r>
         <w:rPr>
           <w:rFonts w:ascii="Times New Roman" w:hAnsi="Times New Roman" w:cs="Times New Roman"/>
@@ -6547,7 +6616,7 @@
         </w:rPr>
         <w:t>S</w:t>
       </w:r>
-      <w:bookmarkEnd w:id="19"/>
+      <w:bookmarkEnd w:id="20"/>
     </w:p>
     <w:p>
       <w:pPr>
@@ -8075,8 +8144,8 @@
           <w:color w:val="auto"/>
         </w:rPr>
       </w:pPr>
-      <w:bookmarkStart w:id="20" w:name="_Toc81039344"/>
-      <w:bookmarkStart w:id="21" w:name="_Toc84497079"/>
+      <w:bookmarkStart w:id="21" w:name="_Toc81039344"/>
+      <w:bookmarkStart w:id="22" w:name="_Toc84497079"/>
       <w:r>
         <w:rPr>
           <w:rFonts w:ascii="Times New Roman" w:hAnsi="Times New Roman" w:cs="Times New Roman"/>
@@ -8086,7 +8155,7 @@
         <w:lastRenderedPageBreak/>
         <w:t xml:space="preserve">CHAPTER </w:t>
       </w:r>
-      <w:bookmarkEnd w:id="20"/>
+      <w:bookmarkEnd w:id="21"/>
       <w:r>
         <w:rPr>
           <w:rFonts w:ascii="Times New Roman" w:hAnsi="Times New Roman" w:cs="Times New Roman"/>
@@ -8103,7 +8172,7 @@
         </w:rPr>
         <w:t xml:space="preserve"> INTRODUCTION</w:t>
       </w:r>
-      <w:bookmarkEnd w:id="21"/>
+      <w:bookmarkEnd w:id="22"/>
     </w:p>
     <w:p>
       <w:pPr>
@@ -8116,7 +8185,7 @@
           <w:szCs w:val="28"/>
         </w:rPr>
       </w:pPr>
-      <w:bookmarkStart w:id="22" w:name="_Toc84497080"/>
+      <w:bookmarkStart w:id="23" w:name="_Toc84497080"/>
       <w:r>
         <w:rPr>
           <w:rFonts w:ascii="Times New Roman" w:hAnsi="Times New Roman" w:cs="Times New Roman"/>
@@ -8167,7 +8236,7 @@
         </w:rPr>
         <w:t>nformation</w:t>
       </w:r>
-      <w:bookmarkEnd w:id="22"/>
+      <w:bookmarkEnd w:id="23"/>
     </w:p>
     <w:p>
       <w:pPr>
@@ -8254,8 +8323,8 @@
           <w:szCs w:val="28"/>
         </w:rPr>
       </w:pPr>
-      <w:bookmarkStart w:id="23" w:name="_Toc81039346"/>
-      <w:bookmarkStart w:id="24" w:name="_Toc84497081"/>
+      <w:bookmarkStart w:id="24" w:name="_Toc81039346"/>
+      <w:bookmarkStart w:id="25" w:name="_Toc84497081"/>
       <w:r>
         <w:rPr>
           <w:rFonts w:ascii="Times New Roman" w:hAnsi="Times New Roman" w:cs="Times New Roman"/>
@@ -8286,8 +8355,8 @@
         </w:rPr>
         <w:t>Problem Statement</w:t>
       </w:r>
-      <w:bookmarkEnd w:id="23"/>
       <w:bookmarkEnd w:id="24"/>
+      <w:bookmarkEnd w:id="25"/>
     </w:p>
     <w:p>
       <w:pPr>
@@ -8318,7 +8387,7 @@
           <w:szCs w:val="28"/>
         </w:rPr>
       </w:pPr>
-      <w:bookmarkStart w:id="25" w:name="_Toc84497082"/>
+      <w:bookmarkStart w:id="26" w:name="_Toc84497082"/>
       <w:r>
         <w:rPr>
           <w:rFonts w:ascii="Times New Roman" w:hAnsi="Times New Roman" w:cs="Times New Roman"/>
@@ -8349,7 +8418,7 @@
         </w:rPr>
         <w:t>General Objective</w:t>
       </w:r>
-      <w:bookmarkEnd w:id="25"/>
+      <w:bookmarkEnd w:id="26"/>
     </w:p>
     <w:p>
       <w:pPr>
@@ -8396,7 +8465,7 @@
           <w:szCs w:val="28"/>
         </w:rPr>
       </w:pPr>
-      <w:bookmarkStart w:id="26" w:name="_Toc84497083"/>
+      <w:bookmarkStart w:id="27" w:name="_Toc84497083"/>
       <w:r>
         <w:rPr>
           <w:rFonts w:ascii="Times New Roman" w:hAnsi="Times New Roman" w:cs="Times New Roman"/>
@@ -8437,7 +8506,7 @@
         </w:rPr>
         <w:t>Specific Objectives</w:t>
       </w:r>
-      <w:bookmarkEnd w:id="26"/>
+      <w:bookmarkEnd w:id="27"/>
     </w:p>
     <w:p>
       <w:pPr>
@@ -8663,7 +8732,7 @@
           <w:szCs w:val="28"/>
         </w:rPr>
       </w:pPr>
-      <w:bookmarkStart w:id="27" w:name="_Toc84497084"/>
+      <w:bookmarkStart w:id="28" w:name="_Toc84497084"/>
       <w:r>
         <w:rPr>
           <w:rFonts w:ascii="Times New Roman" w:hAnsi="Times New Roman" w:cs="Times New Roman"/>
@@ -8694,7 +8763,7 @@
         </w:rPr>
         <w:t>Justification</w:t>
       </w:r>
-      <w:bookmarkEnd w:id="27"/>
+      <w:bookmarkEnd w:id="28"/>
     </w:p>
     <w:p>
       <w:pPr>
@@ -8770,7 +8839,7 @@
           <w:szCs w:val="28"/>
         </w:rPr>
       </w:pPr>
-      <w:bookmarkStart w:id="28" w:name="_Toc84497085"/>
+      <w:bookmarkStart w:id="29" w:name="_Toc84497085"/>
       <w:r>
         <w:rPr>
           <w:rFonts w:ascii="Times New Roman" w:hAnsi="Times New Roman" w:cs="Times New Roman"/>
@@ -8811,7 +8880,7 @@
         </w:rPr>
         <w:t>Project Scope</w:t>
       </w:r>
-      <w:bookmarkEnd w:id="28"/>
+      <w:bookmarkEnd w:id="29"/>
     </w:p>
     <w:p>
       <w:pPr>
@@ -8900,7 +8969,7 @@
           <w:szCs w:val="28"/>
         </w:rPr>
       </w:pPr>
-      <w:bookmarkStart w:id="29" w:name="_Toc84497086"/>
+      <w:bookmarkStart w:id="30" w:name="_Toc84497086"/>
       <w:r>
         <w:rPr>
           <w:rFonts w:ascii="Times New Roman" w:hAnsi="Times New Roman" w:cs="Times New Roman"/>
@@ -8941,7 +9010,7 @@
         </w:rPr>
         <w:t>Assumptions</w:t>
       </w:r>
-      <w:bookmarkEnd w:id="29"/>
+      <w:bookmarkEnd w:id="30"/>
     </w:p>
     <w:p>
       <w:pPr>
@@ -9027,8 +9096,8 @@
           <w:szCs w:val="28"/>
         </w:rPr>
       </w:pPr>
-      <w:bookmarkStart w:id="30" w:name="_Toc81039348"/>
-      <w:bookmarkStart w:id="31" w:name="_Toc84497087"/>
+      <w:bookmarkStart w:id="31" w:name="_Toc81039348"/>
+      <w:bookmarkStart w:id="32" w:name="_Toc84497087"/>
       <w:r>
         <w:rPr>
           <w:rFonts w:ascii="Times New Roman" w:hAnsi="Times New Roman" w:cs="Times New Roman"/>
@@ -9069,8 +9138,8 @@
         </w:rPr>
         <w:t>Limitations</w:t>
       </w:r>
-      <w:bookmarkEnd w:id="30"/>
       <w:bookmarkEnd w:id="31"/>
+      <w:bookmarkEnd w:id="32"/>
     </w:p>
     <w:p>
       <w:pPr>
@@ -9161,8 +9230,6 @@
         </w:rPr>
         <w:t>ith the capabilities to surf through the</w:t>
       </w:r>
-      <w:bookmarkStart w:id="32" w:name="_GoBack"/>
-      <w:bookmarkEnd w:id="32"/>
       <w:r>
         <w:rPr>
           <w:rFonts w:ascii="Times New Roman" w:hAnsi="Times New Roman" w:cs="Times New Roman"/>
@@ -35428,7 +35495,7 @@
             <w:bCs/>
             <w:noProof/>
           </w:rPr>
-          <w:t>4</w:t>
+          <w:t>13</w:t>
         </w:r>
         <w:r>
           <w:rPr>
@@ -42389,7 +42456,7 @@
 </file>
 
 <file path=customXml/itemProps1.xml><?xml version="1.0" encoding="utf-8"?>
-<ds:datastoreItem xmlns:ds="http://schemas.openxmlformats.org/officeDocument/2006/customXml" ds:itemID="{A61C4107-263D-48A2-BF03-E804F84F1131}">
+<ds:datastoreItem xmlns:ds="http://schemas.openxmlformats.org/officeDocument/2006/customXml" ds:itemID="{C93B9062-5D4E-4603-A490-2BF171500977}">
   <ds:schemaRefs>
     <ds:schemaRef ds:uri="http://schemas.openxmlformats.org/officeDocument/2006/bibliography"/>
   </ds:schemaRefs>

</xml_diff>